<commit_message>
Admin & Front-end UI
</commit_message>
<xml_diff>
--- a/Test Plan/Evaluation & Teamwork Modules Test Plan v3.1 (in progress).docx
+++ b/Test Plan/Evaluation & Teamwork Modules Test Plan v3.1 (in progress).docx
@@ -6499,9 +6499,15 @@
       </w:pPr>
       <w:bookmarkStart w:id="18" w:name="_Toc402465394"/>
       <w:r>
-        <w:t>Administration panel</w:t>
+        <w:t>Admin</w:t>
+      </w:r>
+      <w:r>
+        <w:t xml:space="preserve"> </w:t>
       </w:r>
       <w:bookmarkEnd w:id="18"/>
+      <w:r>
+        <w:t>UI</w:t>
+      </w:r>
     </w:p>
     <w:p>
       <w:pPr>
@@ -7109,9 +7115,12 @@
       </w:pPr>
       <w:bookmarkStart w:id="21" w:name="_Toc402465397"/>
       <w:r>
-        <w:t>User interface</w:t>
+        <w:t xml:space="preserve">Front-end </w:t>
       </w:r>
       <w:bookmarkEnd w:id="21"/>
+      <w:r>
+        <w:t>UI</w:t>
+      </w:r>
     </w:p>
     <w:p>
       <w:pPr>
@@ -12975,7 +12984,7 @@
               <w:sz w:val="18"/>
               <w:szCs w:val="18"/>
             </w:rPr>
-            <w:t>2</w:t>
+            <w:t>6</w:t>
           </w:r>
           <w:r>
             <w:rPr>
@@ -15932,7 +15941,7 @@
   <a:extraClrSchemeLst/>
   <a:extLst>
     <a:ext uri="{05A4C25C-085E-4340-85A3-A5531E510DB2}">
-      <thm15:themeFamily xmlns="" xmlns:thm15="http://schemas.microsoft.com/office/thememl/2012/main" name="Office Theme" id="{62F939B6-93AF-4DB8-9C6B-D6C7DFDC589F}" vid="{4A3C46E8-61CC-4603-A589-7422A47A8E4A}"/>
+      <thm15:themeFamily xmlns:thm15="http://schemas.microsoft.com/office/thememl/2012/main" xmlns="" name="Office Theme" id="{62F939B6-93AF-4DB8-9C6B-D6C7DFDC589F}" vid="{4A3C46E8-61CC-4603-A589-7422A47A8E4A}"/>
     </a:ext>
   </a:extLst>
 </a:theme>

</xml_diff>

<commit_message>
Test Plan v3.1 - performance metrics
</commit_message>
<xml_diff>
--- a/Test Plan/Evaluation & Teamwork Modules Test Plan v3.1 (in progress).docx
+++ b/Test Plan/Evaluation & Teamwork Modules Test Plan v3.1 (in progress).docx
@@ -1,6 +1,6 @@
 
 <file path=word/document.xml><?xml version="1.0" encoding="utf-8"?>
-<w:document xmlns:wpc="http://schemas.microsoft.com/office/word/2010/wordprocessingCanvas" xmlns:mc="http://schemas.openxmlformats.org/markup-compatibility/2006" xmlns:o="urn:schemas-microsoft-com:office:office" xmlns:r="http://schemas.openxmlformats.org/officeDocument/2006/relationships" xmlns:m="http://schemas.openxmlformats.org/officeDocument/2006/math" xmlns:v="urn:schemas-microsoft-com:vml" xmlns:wp14="http://schemas.microsoft.com/office/word/2010/wordprocessingDrawing" xmlns:wp="http://schemas.openxmlformats.org/drawingml/2006/wordprocessingDrawing" xmlns:w10="urn:schemas-microsoft-com:office:word" xmlns:w="http://schemas.openxmlformats.org/wordprocessingml/2006/main" xmlns:w14="http://schemas.microsoft.com/office/word/2010/wordml" xmlns:w15="http://schemas.microsoft.com/office/word/2012/wordml" xmlns:wpg="http://schemas.microsoft.com/office/word/2010/wordprocessingGroup" xmlns:wpi="http://schemas.microsoft.com/office/word/2010/wordprocessingInk" xmlns:wne="http://schemas.microsoft.com/office/word/2006/wordml" xmlns:wps="http://schemas.microsoft.com/office/word/2010/wordprocessingShape" mc:Ignorable="w14 w15 wp14">
+<w:document xmlns:ve="http://schemas.openxmlformats.org/markup-compatibility/2006" xmlns:o="urn:schemas-microsoft-com:office:office" xmlns:r="http://schemas.openxmlformats.org/officeDocument/2006/relationships" xmlns:m="http://schemas.openxmlformats.org/officeDocument/2006/math" xmlns:v="urn:schemas-microsoft-com:vml" xmlns:wp="http://schemas.openxmlformats.org/drawingml/2006/wordprocessingDrawing" xmlns:w10="urn:schemas-microsoft-com:office:word" xmlns:w="http://schemas.openxmlformats.org/wordprocessingml/2006/main" xmlns:wne="http://schemas.microsoft.com/office/word/2006/wordml">
   <w:body>
     <w:p>
       <w:pPr>
@@ -324,7 +324,7 @@
           <w:sz w:val="28"/>
           <w:szCs w:val="28"/>
         </w:rPr>
-        <w:t>October 30, 2014</w:t>
+        <w:t>November 10, 2014</w:t>
       </w:r>
       <w:r>
         <w:rPr>
@@ -3832,7 +3832,7 @@
           <w:bottom w:w="86" w:type="dxa"/>
           <w:right w:w="115" w:type="dxa"/>
         </w:tblCellMar>
-        <w:tblLook w:val="0420" w:firstRow="1" w:lastRow="0" w:firstColumn="0" w:lastColumn="0" w:noHBand="0" w:noVBand="1"/>
+        <w:tblLook w:val="0420"/>
       </w:tblPr>
       <w:tblGrid>
         <w:gridCol w:w="1424"/>
@@ -3842,7 +3842,7 @@
       </w:tblGrid>
       <w:tr>
         <w:trPr>
-          <w:cnfStyle w:val="100000000000" w:firstRow="1" w:lastRow="0" w:firstColumn="0" w:lastColumn="0" w:oddVBand="0" w:evenVBand="0" w:oddHBand="0" w:evenHBand="0" w:firstRowFirstColumn="0" w:firstRowLastColumn="0" w:lastRowFirstColumn="0" w:lastRowLastColumn="0"/>
+          <w:cnfStyle w:val="100000000000"/>
         </w:trPr>
         <w:tc>
           <w:tcPr>
@@ -3955,7 +3955,7 @@
       </w:tr>
       <w:tr>
         <w:trPr>
-          <w:cnfStyle w:val="000000100000" w:firstRow="0" w:lastRow="0" w:firstColumn="0" w:lastColumn="0" w:oddVBand="0" w:evenVBand="0" w:oddHBand="1" w:evenHBand="0" w:firstRowFirstColumn="0" w:firstRowLastColumn="0" w:lastRowFirstColumn="0" w:lastRowLastColumn="0"/>
+          <w:cnfStyle w:val="000000100000"/>
         </w:trPr>
         <w:tc>
           <w:tcPr>
@@ -4283,7 +4283,7 @@
       </w:tr>
       <w:tr>
         <w:trPr>
-          <w:cnfStyle w:val="000000100000" w:firstRow="0" w:lastRow="0" w:firstColumn="0" w:lastColumn="0" w:oddVBand="0" w:evenVBand="0" w:oddHBand="1" w:evenHBand="0" w:firstRowFirstColumn="0" w:firstRowLastColumn="0" w:lastRowFirstColumn="0" w:lastRowLastColumn="0"/>
+          <w:cnfStyle w:val="000000100000"/>
         </w:trPr>
         <w:tc>
           <w:tcPr>
@@ -4608,7 +4608,7 @@
       </w:tr>
       <w:tr>
         <w:trPr>
-          <w:cnfStyle w:val="000000100000" w:firstRow="0" w:lastRow="0" w:firstColumn="0" w:lastColumn="0" w:oddVBand="0" w:evenVBand="0" w:oddHBand="1" w:evenHBand="0" w:firstRowFirstColumn="0" w:firstRowLastColumn="0" w:lastRowFirstColumn="0" w:lastRowLastColumn="0"/>
+          <w:cnfStyle w:val="000000100000"/>
         </w:trPr>
         <w:tc>
           <w:tcPr>
@@ -4749,15 +4749,6 @@
                     <w:szCs w:val="28"/>
                   </w:rPr>
                 </w:pPr>
-                <w:r>
-                  <w:rPr>
-                    <w:rFonts w:asciiTheme="minorHAnsi" w:hAnsiTheme="minorHAnsi" w:cstheme="minorHAnsi"/>
-                    <w:color w:val="auto"/>
-                    <w:sz w:val="28"/>
-                    <w:szCs w:val="28"/>
-                  </w:rPr>
-                  <w:t xml:space="preserve">     </w:t>
-                </w:r>
               </w:p>
             </w:tc>
           </w:sdtContent>
@@ -4894,15 +4885,6 @@
                     <w:szCs w:val="28"/>
                   </w:rPr>
                 </w:pPr>
-                <w:r>
-                  <w:rPr>
-                    <w:rFonts w:asciiTheme="minorHAnsi" w:hAnsiTheme="minorHAnsi" w:cstheme="minorHAnsi"/>
-                    <w:color w:val="auto"/>
-                    <w:sz w:val="28"/>
-                    <w:szCs w:val="28"/>
-                  </w:rPr>
-                  <w:t xml:space="preserve">     </w:t>
-                </w:r>
               </w:p>
             </w:tc>
           </w:sdtContent>
@@ -4910,7 +4892,7 @@
       </w:tr>
       <w:tr>
         <w:trPr>
-          <w:cnfStyle w:val="000000100000" w:firstRow="0" w:lastRow="0" w:firstColumn="0" w:lastColumn="0" w:oddVBand="0" w:evenVBand="0" w:oddHBand="1" w:evenHBand="0" w:firstRowFirstColumn="0" w:firstRowLastColumn="0" w:lastRowFirstColumn="0" w:lastRowLastColumn="0"/>
+          <w:cnfStyle w:val="000000100000"/>
         </w:trPr>
         <w:tc>
           <w:tcPr>
@@ -5036,15 +5018,6 @@
                     <w:szCs w:val="28"/>
                   </w:rPr>
                 </w:pPr>
-                <w:r>
-                  <w:rPr>
-                    <w:rFonts w:asciiTheme="minorHAnsi" w:hAnsiTheme="minorHAnsi" w:cstheme="minorHAnsi"/>
-                    <w:color w:val="auto"/>
-                    <w:sz w:val="28"/>
-                    <w:szCs w:val="28"/>
-                  </w:rPr>
-                  <w:t xml:space="preserve">     </w:t>
-                </w:r>
               </w:p>
             </w:tc>
           </w:sdtContent>
@@ -5181,15 +5154,6 @@
                     <w:szCs w:val="28"/>
                   </w:rPr>
                 </w:pPr>
-                <w:r>
-                  <w:rPr>
-                    <w:rFonts w:asciiTheme="minorHAnsi" w:hAnsiTheme="minorHAnsi" w:cstheme="minorHAnsi"/>
-                    <w:color w:val="auto"/>
-                    <w:sz w:val="28"/>
-                    <w:szCs w:val="28"/>
-                  </w:rPr>
-                  <w:t xml:space="preserve">     </w:t>
-                </w:r>
               </w:p>
             </w:tc>
           </w:sdtContent>
@@ -5197,7 +5161,7 @@
       </w:tr>
       <w:tr>
         <w:trPr>
-          <w:cnfStyle w:val="000000100000" w:firstRow="0" w:lastRow="0" w:firstColumn="0" w:lastColumn="0" w:oddVBand="0" w:evenVBand="0" w:oddHBand="1" w:evenHBand="0" w:firstRowFirstColumn="0" w:firstRowLastColumn="0" w:lastRowFirstColumn="0" w:lastRowLastColumn="0"/>
+          <w:cnfStyle w:val="000000100000"/>
         </w:trPr>
         <w:tc>
           <w:tcPr>
@@ -5323,15 +5287,6 @@
                     <w:szCs w:val="28"/>
                   </w:rPr>
                 </w:pPr>
-                <w:r>
-                  <w:rPr>
-                    <w:rFonts w:asciiTheme="minorHAnsi" w:hAnsiTheme="minorHAnsi" w:cstheme="minorHAnsi"/>
-                    <w:color w:val="auto"/>
-                    <w:sz w:val="28"/>
-                    <w:szCs w:val="28"/>
-                  </w:rPr>
-                  <w:t xml:space="preserve">     </w:t>
-                </w:r>
               </w:p>
             </w:tc>
           </w:sdtContent>
@@ -5468,15 +5423,6 @@
                     <w:szCs w:val="28"/>
                   </w:rPr>
                 </w:pPr>
-                <w:r>
-                  <w:rPr>
-                    <w:rFonts w:asciiTheme="minorHAnsi" w:hAnsiTheme="minorHAnsi" w:cstheme="minorHAnsi"/>
-                    <w:color w:val="auto"/>
-                    <w:sz w:val="28"/>
-                    <w:szCs w:val="28"/>
-                  </w:rPr>
-                  <w:t xml:space="preserve">     </w:t>
-                </w:r>
               </w:p>
             </w:tc>
           </w:sdtContent>
@@ -5484,7 +5430,7 @@
       </w:tr>
       <w:tr>
         <w:trPr>
-          <w:cnfStyle w:val="000000100000" w:firstRow="0" w:lastRow="0" w:firstColumn="0" w:lastColumn="0" w:oddVBand="0" w:evenVBand="0" w:oddHBand="1" w:evenHBand="0" w:firstRowFirstColumn="0" w:firstRowLastColumn="0" w:lastRowFirstColumn="0" w:lastRowLastColumn="0"/>
+          <w:cnfStyle w:val="000000100000"/>
         </w:trPr>
         <w:tc>
           <w:tcPr>
@@ -5610,15 +5556,6 @@
                     <w:szCs w:val="28"/>
                   </w:rPr>
                 </w:pPr>
-                <w:r>
-                  <w:rPr>
-                    <w:rFonts w:asciiTheme="minorHAnsi" w:hAnsiTheme="minorHAnsi" w:cstheme="minorHAnsi"/>
-                    <w:color w:val="auto"/>
-                    <w:sz w:val="28"/>
-                    <w:szCs w:val="28"/>
-                  </w:rPr>
-                  <w:t xml:space="preserve">     </w:t>
-                </w:r>
               </w:p>
             </w:tc>
           </w:sdtContent>
@@ -5755,15 +5692,6 @@
                     <w:szCs w:val="28"/>
                   </w:rPr>
                 </w:pPr>
-                <w:r>
-                  <w:rPr>
-                    <w:rFonts w:asciiTheme="minorHAnsi" w:hAnsiTheme="minorHAnsi" w:cstheme="minorHAnsi"/>
-                    <w:color w:val="auto"/>
-                    <w:sz w:val="28"/>
-                    <w:szCs w:val="28"/>
-                  </w:rPr>
-                  <w:t xml:space="preserve">     </w:t>
-                </w:r>
               </w:p>
             </w:tc>
           </w:sdtContent>
@@ -6501,10 +6429,10 @@
       <w:r>
         <w:t>Admin</w:t>
       </w:r>
+      <w:bookmarkEnd w:id="18"/>
       <w:r>
         <w:t xml:space="preserve"> </w:t>
       </w:r>
-      <w:bookmarkEnd w:id="18"/>
       <w:r>
         <w:t>UI</w:t>
       </w:r>
@@ -9234,15 +9162,6 @@
         </w:rPr>
         <w:t>no acceptable workaround.</w:t>
       </w:r>
-      <w:r>
-        <w:rPr>
-          <w:rFonts w:asciiTheme="minorHAnsi" w:hAnsiTheme="minorHAnsi" w:cstheme="minorHAnsi"/>
-          <w:color w:val="auto"/>
-          <w:sz w:val="28"/>
-          <w:szCs w:val="28"/>
-        </w:rPr>
-        <w:t xml:space="preserve"> </w:t>
-      </w:r>
     </w:p>
     <w:p>
       <w:pPr>
@@ -9447,6 +9366,102 @@
           <w:sz w:val="28"/>
           <w:szCs w:val="28"/>
         </w:rPr>
+        <w:t xml:space="preserve">– </w:t>
+      </w:r>
+      <w:r>
+        <w:rPr>
+          <w:rFonts w:asciiTheme="minorHAnsi" w:hAnsiTheme="minorHAnsi" w:cstheme="minorHAnsi"/>
+          <w:color w:val="auto"/>
+          <w:sz w:val="28"/>
+          <w:szCs w:val="28"/>
+        </w:rPr>
+        <w:t>Low</w:t>
+      </w:r>
+      <w:r>
+        <w:rPr>
+          <w:rFonts w:asciiTheme="minorHAnsi" w:hAnsiTheme="minorHAnsi" w:cstheme="minorHAnsi"/>
+          <w:color w:val="auto"/>
+          <w:sz w:val="28"/>
+          <w:szCs w:val="28"/>
+        </w:rPr>
+        <w:t xml:space="preserve"> - Defects that are related to cosmetic issues</w:t>
+      </w:r>
+      <w:r>
+        <w:rPr>
+          <w:rFonts w:asciiTheme="minorHAnsi" w:hAnsiTheme="minorHAnsi" w:cstheme="minorHAnsi"/>
+          <w:color w:val="auto"/>
+          <w:sz w:val="28"/>
+          <w:szCs w:val="28"/>
+        </w:rPr>
+        <w:t xml:space="preserve"> and have many workarounds and</w:t>
+      </w:r>
+      <w:r>
+        <w:rPr>
+          <w:rFonts w:asciiTheme="minorHAnsi" w:hAnsiTheme="minorHAnsi" w:cstheme="minorHAnsi"/>
+          <w:color w:val="auto"/>
+          <w:sz w:val="28"/>
+          <w:szCs w:val="28"/>
+        </w:rPr>
+        <w:t xml:space="preserve"> low visibility to users.</w:t>
+      </w:r>
+    </w:p>
+    <w:p>
+      <w:pPr>
+        <w:pStyle w:val="Normal1"/>
+        <w:numPr>
+          <w:ilvl w:val="0"/>
+          <w:numId w:val="3"/>
+        </w:numPr>
+        <w:spacing w:line="360" w:lineRule="auto"/>
+        <w:jc w:val="both"/>
+        <w:rPr>
+          <w:rFonts w:asciiTheme="minorHAnsi" w:hAnsiTheme="minorHAnsi" w:cstheme="minorHAnsi"/>
+          <w:color w:val="auto"/>
+          <w:sz w:val="28"/>
+          <w:szCs w:val="28"/>
+        </w:rPr>
+      </w:pPr>
+      <w:r>
+        <w:rPr>
+          <w:rFonts w:asciiTheme="minorHAnsi" w:hAnsiTheme="minorHAnsi" w:cstheme="minorHAnsi"/>
+          <w:color w:val="auto"/>
+          <w:sz w:val="28"/>
+          <w:szCs w:val="28"/>
+        </w:rPr>
+        <w:t>Performance test metrics</w:t>
+      </w:r>
+    </w:p>
+    <w:p>
+      <w:pPr>
+        <w:pStyle w:val="Normal1"/>
+        <w:numPr>
+          <w:ilvl w:val="1"/>
+          <w:numId w:val="3"/>
+        </w:numPr>
+        <w:spacing w:line="360" w:lineRule="auto"/>
+        <w:rPr>
+          <w:rFonts w:asciiTheme="minorHAnsi" w:hAnsiTheme="minorHAnsi" w:cstheme="minorHAnsi"/>
+          <w:color w:val="auto"/>
+          <w:sz w:val="28"/>
+          <w:szCs w:val="28"/>
+        </w:rPr>
+      </w:pPr>
+      <w:r>
+        <w:rPr>
+          <w:rFonts w:asciiTheme="minorHAnsi" w:hAnsiTheme="minorHAnsi" w:cstheme="minorHAnsi"/>
+          <w:color w:val="auto"/>
+          <w:sz w:val="28"/>
+          <w:szCs w:val="28"/>
+        </w:rPr>
+        <w:t>Response</w:t>
+      </w:r>
+      <w:r>
+        <w:rPr>
+          <w:rFonts w:asciiTheme="minorHAnsi" w:hAnsiTheme="minorHAnsi" w:cstheme="minorHAnsi"/>
+          <w:color w:val="auto"/>
+          <w:sz w:val="28"/>
+          <w:szCs w:val="28"/>
+        </w:rPr>
         <w:t xml:space="preserve"> </w:t>
       </w:r>
       <w:r>
@@ -9456,44 +9471,57 @@
           <w:sz w:val="28"/>
           <w:szCs w:val="28"/>
         </w:rPr>
-        <w:t xml:space="preserve">– </w:t>
-      </w:r>
-      <w:r>
-        <w:rPr>
-          <w:rFonts w:asciiTheme="minorHAnsi" w:hAnsiTheme="minorHAnsi" w:cstheme="minorHAnsi"/>
-          <w:color w:val="auto"/>
-          <w:sz w:val="28"/>
-          <w:szCs w:val="28"/>
-        </w:rPr>
-        <w:t>Low</w:t>
-      </w:r>
-      <w:r>
-        <w:rPr>
-          <w:rFonts w:asciiTheme="minorHAnsi" w:hAnsiTheme="minorHAnsi" w:cstheme="minorHAnsi"/>
-          <w:color w:val="auto"/>
-          <w:sz w:val="28"/>
-          <w:szCs w:val="28"/>
-        </w:rPr>
-        <w:t xml:space="preserve"> - Defects that are related to cosmetic issues</w:t>
-      </w:r>
-      <w:r>
-        <w:rPr>
-          <w:rFonts w:asciiTheme="minorHAnsi" w:hAnsiTheme="minorHAnsi" w:cstheme="minorHAnsi"/>
-          <w:color w:val="auto"/>
-          <w:sz w:val="28"/>
-          <w:szCs w:val="28"/>
-        </w:rPr>
-        <w:t xml:space="preserve"> and have many workarounds and</w:t>
-      </w:r>
-      <w:r>
-        <w:rPr>
-          <w:rFonts w:asciiTheme="minorHAnsi" w:hAnsiTheme="minorHAnsi" w:cstheme="minorHAnsi"/>
-          <w:color w:val="auto"/>
-          <w:sz w:val="28"/>
-          <w:szCs w:val="28"/>
-        </w:rPr>
-        <w:t xml:space="preserve"> low visibility to users.</w:t>
-      </w:r>
+        <w:t>time, 1000 users, UI &lt; 3 sec</w:t>
+      </w:r>
+    </w:p>
+    <w:p>
+      <w:pPr>
+        <w:pStyle w:val="Normal1"/>
+        <w:numPr>
+          <w:ilvl w:val="1"/>
+          <w:numId w:val="3"/>
+        </w:numPr>
+        <w:spacing w:line="360" w:lineRule="auto"/>
+        <w:jc w:val="both"/>
+        <w:rPr>
+          <w:rFonts w:asciiTheme="minorHAnsi" w:hAnsiTheme="minorHAnsi" w:cstheme="minorHAnsi"/>
+          <w:color w:val="auto"/>
+          <w:sz w:val="28"/>
+          <w:szCs w:val="28"/>
+        </w:rPr>
+      </w:pPr>
+      <w:r>
+        <w:rPr>
+          <w:rFonts w:asciiTheme="minorHAnsi" w:hAnsiTheme="minorHAnsi" w:cstheme="minorHAnsi"/>
+          <w:color w:val="auto"/>
+          <w:sz w:val="28"/>
+          <w:szCs w:val="28"/>
+        </w:rPr>
+        <w:t>R</w:t>
+      </w:r>
+      <w:r>
+        <w:rPr>
+          <w:rFonts w:asciiTheme="minorHAnsi" w:hAnsiTheme="minorHAnsi" w:cstheme="minorHAnsi"/>
+          <w:color w:val="auto"/>
+          <w:sz w:val="28"/>
+          <w:szCs w:val="28"/>
+        </w:rPr>
+        <w:t>esponse time, 100 users, Administration &lt; 1 sec</w:t>
+      </w:r>
+    </w:p>
+    <w:p>
+      <w:pPr>
+        <w:pStyle w:val="Normal1"/>
+        <w:spacing w:line="360" w:lineRule="auto"/>
+        <w:ind w:left="1800"/>
+        <w:jc w:val="both"/>
+        <w:rPr>
+          <w:rFonts w:asciiTheme="minorHAnsi" w:hAnsiTheme="minorHAnsi" w:cstheme="minorHAnsi"/>
+          <w:color w:val="auto"/>
+          <w:sz w:val="28"/>
+          <w:szCs w:val="28"/>
+        </w:rPr>
+      </w:pPr>
     </w:p>
     <w:p>
       <w:pPr>
@@ -9505,9 +9533,6 @@
         <w:t>TESTING CRITERIAS</w:t>
       </w:r>
       <w:bookmarkEnd w:id="43"/>
-      <w:r>
-        <w:t xml:space="preserve"> </w:t>
-      </w:r>
     </w:p>
     <w:p>
       <w:pPr>
@@ -10329,7 +10354,7 @@
           <w:bottom w:w="86" w:type="dxa"/>
           <w:right w:w="115" w:type="dxa"/>
         </w:tblCellMar>
-        <w:tblLook w:val="0420" w:firstRow="1" w:lastRow="0" w:firstColumn="0" w:lastColumn="0" w:noHBand="0" w:noVBand="1"/>
+        <w:tblLook w:val="0420"/>
       </w:tblPr>
       <w:tblGrid>
         <w:gridCol w:w="4560"/>
@@ -10338,7 +10363,7 @@
       </w:tblGrid>
       <w:tr>
         <w:trPr>
-          <w:cnfStyle w:val="100000000000" w:firstRow="1" w:lastRow="0" w:firstColumn="0" w:lastColumn="0" w:oddVBand="0" w:evenVBand="0" w:oddHBand="0" w:evenHBand="0" w:firstRowFirstColumn="0" w:firstRowLastColumn="0" w:lastRowFirstColumn="0" w:lastRowLastColumn="0"/>
+          <w:cnfStyle w:val="100000000000"/>
           <w:trHeight w:val="363"/>
         </w:trPr>
         <w:tc>
@@ -10425,7 +10450,7 @@
       </w:tr>
       <w:tr>
         <w:trPr>
-          <w:cnfStyle w:val="000000100000" w:firstRow="0" w:lastRow="0" w:firstColumn="0" w:lastColumn="0" w:oddVBand="0" w:evenVBand="0" w:oddHBand="1" w:evenHBand="0" w:firstRowFirstColumn="0" w:firstRowLastColumn="0" w:lastRowFirstColumn="0" w:lastRowLastColumn="0"/>
+          <w:cnfStyle w:val="000000100000"/>
         </w:trPr>
         <w:tc>
           <w:tcPr>
@@ -10621,7 +10646,7 @@
       </w:tr>
       <w:tr>
         <w:trPr>
-          <w:cnfStyle w:val="000000100000" w:firstRow="0" w:lastRow="0" w:firstColumn="0" w:lastColumn="0" w:oddVBand="0" w:evenVBand="0" w:oddHBand="1" w:evenHBand="0" w:firstRowFirstColumn="0" w:firstRowLastColumn="0" w:lastRowFirstColumn="0" w:lastRowLastColumn="0"/>
+          <w:cnfStyle w:val="000000100000"/>
         </w:trPr>
         <w:tc>
           <w:tcPr>
@@ -10862,7 +10887,7 @@
       </w:tr>
       <w:tr>
         <w:trPr>
-          <w:cnfStyle w:val="000000100000" w:firstRow="0" w:lastRow="0" w:firstColumn="0" w:lastColumn="0" w:oddVBand="0" w:evenVBand="0" w:oddHBand="1" w:evenHBand="0" w:firstRowFirstColumn="0" w:firstRowLastColumn="0" w:lastRowFirstColumn="0" w:lastRowLastColumn="0"/>
+          <w:cnfStyle w:val="000000100000"/>
         </w:trPr>
         <w:tc>
           <w:tcPr>
@@ -11770,7 +11795,7 @@
           <w:bottom w:w="86" w:type="dxa"/>
           <w:right w:w="115" w:type="dxa"/>
         </w:tblCellMar>
-        <w:tblLook w:val="0420" w:firstRow="1" w:lastRow="0" w:firstColumn="0" w:lastColumn="0" w:noHBand="0" w:noVBand="1"/>
+        <w:tblLook w:val="0420"/>
       </w:tblPr>
       <w:tblGrid>
         <w:gridCol w:w="5940"/>
@@ -11778,7 +11803,7 @@
       </w:tblGrid>
       <w:tr>
         <w:trPr>
-          <w:cnfStyle w:val="100000000000" w:firstRow="1" w:lastRow="0" w:firstColumn="0" w:lastColumn="0" w:oddVBand="0" w:evenVBand="0" w:oddHBand="0" w:evenHBand="0" w:firstRowFirstColumn="0" w:firstRowLastColumn="0" w:lastRowFirstColumn="0" w:lastRowLastColumn="0"/>
+          <w:cnfStyle w:val="100000000000"/>
           <w:trHeight w:val="341"/>
         </w:trPr>
         <w:tc>
@@ -11838,7 +11863,7 @@
       </w:tr>
       <w:tr>
         <w:trPr>
-          <w:cnfStyle w:val="000000100000" w:firstRow="0" w:lastRow="0" w:firstColumn="0" w:lastColumn="0" w:oddVBand="0" w:evenVBand="0" w:oddHBand="1" w:evenHBand="0" w:firstRowFirstColumn="0" w:firstRowLastColumn="0" w:lastRowFirstColumn="0" w:lastRowLastColumn="0"/>
+          <w:cnfStyle w:val="000000100000"/>
           <w:trHeight w:val="649"/>
         </w:trPr>
         <w:tc>
@@ -11977,7 +12002,7 @@
       </w:tr>
       <w:tr>
         <w:trPr>
-          <w:cnfStyle w:val="000000100000" w:firstRow="0" w:lastRow="0" w:firstColumn="0" w:lastColumn="0" w:oddVBand="0" w:evenVBand="0" w:oddHBand="1" w:evenHBand="0" w:firstRowFirstColumn="0" w:firstRowLastColumn="0" w:lastRowFirstColumn="0" w:lastRowLastColumn="0"/>
+          <w:cnfStyle w:val="000000100000"/>
           <w:trHeight w:val="1284"/>
         </w:trPr>
         <w:tc>
@@ -12152,7 +12177,7 @@
           <w:bottom w:w="86" w:type="dxa"/>
           <w:right w:w="115" w:type="dxa"/>
         </w:tblCellMar>
-        <w:tblLook w:val="0420" w:firstRow="1" w:lastRow="0" w:firstColumn="0" w:lastColumn="0" w:noHBand="0" w:noVBand="1"/>
+        <w:tblLook w:val="0420"/>
       </w:tblPr>
       <w:tblGrid>
         <w:gridCol w:w="1920"/>
@@ -12161,7 +12186,7 @@
       </w:tblGrid>
       <w:tr>
         <w:trPr>
-          <w:cnfStyle w:val="100000000000" w:firstRow="1" w:lastRow="0" w:firstColumn="0" w:lastColumn="0" w:oddVBand="0" w:evenVBand="0" w:oddHBand="0" w:evenHBand="0" w:firstRowFirstColumn="0" w:firstRowLastColumn="0" w:lastRowFirstColumn="0" w:lastRowLastColumn="0"/>
+          <w:cnfStyle w:val="100000000000"/>
         </w:trPr>
         <w:tc>
           <w:tcPr>
@@ -12247,7 +12272,7 @@
       </w:tr>
       <w:tr>
         <w:trPr>
-          <w:cnfStyle w:val="000000100000" w:firstRow="0" w:lastRow="0" w:firstColumn="0" w:lastColumn="0" w:oddVBand="0" w:evenVBand="0" w:oddHBand="1" w:evenHBand="0" w:firstRowFirstColumn="0" w:firstRowLastColumn="0" w:lastRowFirstColumn="0" w:lastRowLastColumn="0"/>
+          <w:cnfStyle w:val="000000100000"/>
         </w:trPr>
         <w:tc>
           <w:tcPr>
@@ -12348,15 +12373,6 @@
                     <w:szCs w:val="28"/>
                   </w:rPr>
                 </w:pPr>
-                <w:r>
-                  <w:rPr>
-                    <w:rFonts w:asciiTheme="minorHAnsi" w:hAnsiTheme="minorHAnsi" w:cstheme="minorHAnsi"/>
-                    <w:color w:val="auto"/>
-                    <w:sz w:val="28"/>
-                    <w:szCs w:val="28"/>
-                  </w:rPr>
-                  <w:t xml:space="preserve">     </w:t>
-                </w:r>
               </w:p>
             </w:tc>
           </w:sdtContent>
@@ -12462,15 +12478,6 @@
                     <w:szCs w:val="28"/>
                   </w:rPr>
                 </w:pPr>
-                <w:r>
-                  <w:rPr>
-                    <w:rFonts w:asciiTheme="minorHAnsi" w:hAnsiTheme="minorHAnsi" w:cstheme="minorHAnsi"/>
-                    <w:color w:val="auto"/>
-                    <w:sz w:val="28"/>
-                    <w:szCs w:val="28"/>
-                  </w:rPr>
-                  <w:t xml:space="preserve">     </w:t>
-                </w:r>
               </w:p>
             </w:tc>
           </w:sdtContent>
@@ -12478,7 +12485,7 @@
       </w:tr>
       <w:tr>
         <w:trPr>
-          <w:cnfStyle w:val="000000100000" w:firstRow="0" w:lastRow="0" w:firstColumn="0" w:lastColumn="0" w:oddVBand="0" w:evenVBand="0" w:oddHBand="1" w:evenHBand="0" w:firstRowFirstColumn="0" w:firstRowLastColumn="0" w:lastRowFirstColumn="0" w:lastRowLastColumn="0"/>
+          <w:cnfStyle w:val="000000100000"/>
         </w:trPr>
         <w:tc>
           <w:tcPr>
@@ -12579,15 +12586,6 @@
                     <w:szCs w:val="28"/>
                   </w:rPr>
                 </w:pPr>
-                <w:r>
-                  <w:rPr>
-                    <w:rFonts w:asciiTheme="minorHAnsi" w:hAnsiTheme="minorHAnsi" w:cstheme="minorHAnsi"/>
-                    <w:color w:val="auto"/>
-                    <w:sz w:val="28"/>
-                    <w:szCs w:val="28"/>
-                  </w:rPr>
-                  <w:t xml:space="preserve">     </w:t>
-                </w:r>
               </w:p>
             </w:tc>
           </w:sdtContent>
@@ -12693,15 +12691,6 @@
                     <w:szCs w:val="28"/>
                   </w:rPr>
                 </w:pPr>
-                <w:r>
-                  <w:rPr>
-                    <w:rFonts w:asciiTheme="minorHAnsi" w:hAnsiTheme="minorHAnsi" w:cstheme="minorHAnsi"/>
-                    <w:color w:val="auto"/>
-                    <w:sz w:val="28"/>
-                    <w:szCs w:val="28"/>
-                  </w:rPr>
-                  <w:t xml:space="preserve">     </w:t>
-                </w:r>
               </w:p>
             </w:tc>
           </w:sdtContent>
@@ -12709,7 +12698,7 @@
       </w:tr>
       <w:tr>
         <w:trPr>
-          <w:cnfStyle w:val="000000100000" w:firstRow="0" w:lastRow="0" w:firstColumn="0" w:lastColumn="0" w:oddVBand="0" w:evenVBand="0" w:oddHBand="1" w:evenHBand="0" w:firstRowFirstColumn="0" w:firstRowLastColumn="0" w:lastRowFirstColumn="0" w:lastRowLastColumn="0"/>
+          <w:cnfStyle w:val="000000100000"/>
         </w:trPr>
         <w:tc>
           <w:tcPr>
@@ -12792,15 +12781,6 @@
                     <w:szCs w:val="28"/>
                   </w:rPr>
                 </w:pPr>
-                <w:r>
-                  <w:rPr>
-                    <w:rFonts w:asciiTheme="minorHAnsi" w:hAnsiTheme="minorHAnsi" w:cstheme="minorHAnsi"/>
-                    <w:color w:val="auto"/>
-                    <w:sz w:val="28"/>
-                    <w:szCs w:val="28"/>
-                  </w:rPr>
-                  <w:t xml:space="preserve">     </w:t>
-                </w:r>
               </w:p>
             </w:tc>
           </w:sdtContent>
@@ -12906,15 +12886,6 @@
                     <w:szCs w:val="28"/>
                   </w:rPr>
                 </w:pPr>
-                <w:r>
-                  <w:rPr>
-                    <w:rFonts w:asciiTheme="minorHAnsi" w:hAnsiTheme="minorHAnsi" w:cstheme="minorHAnsi"/>
-                    <w:color w:val="auto"/>
-                    <w:sz w:val="28"/>
-                    <w:szCs w:val="28"/>
-                  </w:rPr>
-                  <w:t xml:space="preserve">     </w:t>
-                </w:r>
               </w:p>
             </w:tc>
           </w:sdtContent>
@@ -12951,15 +12922,15 @@
 </file>
 
 <file path=word/endnotes.xml><?xml version="1.0" encoding="utf-8"?>
-<w:endnotes xmlns:wpc="http://schemas.microsoft.com/office/word/2010/wordprocessingCanvas" xmlns:mc="http://schemas.openxmlformats.org/markup-compatibility/2006" xmlns:o="urn:schemas-microsoft-com:office:office" xmlns:r="http://schemas.openxmlformats.org/officeDocument/2006/relationships" xmlns:m="http://schemas.openxmlformats.org/officeDocument/2006/math" xmlns:v="urn:schemas-microsoft-com:vml" xmlns:wp14="http://schemas.microsoft.com/office/word/2010/wordprocessingDrawing" xmlns:wp="http://schemas.openxmlformats.org/drawingml/2006/wordprocessingDrawing" xmlns:w10="urn:schemas-microsoft-com:office:word" xmlns:w="http://schemas.openxmlformats.org/wordprocessingml/2006/main" xmlns:w14="http://schemas.microsoft.com/office/word/2010/wordml" xmlns:w15="http://schemas.microsoft.com/office/word/2012/wordml" xmlns:wpg="http://schemas.microsoft.com/office/word/2010/wordprocessingGroup" xmlns:wpi="http://schemas.microsoft.com/office/word/2010/wordprocessingInk" xmlns:wne="http://schemas.microsoft.com/office/word/2006/wordml" xmlns:wps="http://schemas.microsoft.com/office/word/2010/wordprocessingShape" mc:Ignorable="w14 w15 wp14">
-  <w:endnote w:type="separator" w:id="-1">
+<w:endnotes xmlns:ve="http://schemas.openxmlformats.org/markup-compatibility/2006" xmlns:o="urn:schemas-microsoft-com:office:office" xmlns:r="http://schemas.openxmlformats.org/officeDocument/2006/relationships" xmlns:m="http://schemas.openxmlformats.org/officeDocument/2006/math" xmlns:v="urn:schemas-microsoft-com:vml" xmlns:wp="http://schemas.openxmlformats.org/drawingml/2006/wordprocessingDrawing" xmlns:w10="urn:schemas-microsoft-com:office:word" xmlns:w="http://schemas.openxmlformats.org/wordprocessingml/2006/main" xmlns:wne="http://schemas.microsoft.com/office/word/2006/wordml">
+  <w:endnote w:type="separator" w:id="0">
     <w:p>
       <w:r>
         <w:separator/>
       </w:r>
     </w:p>
   </w:endnote>
-  <w:endnote w:type="continuationSeparator" w:id="0">
+  <w:endnote w:type="continuationSeparator" w:id="1">
     <w:p>
       <w:r>
         <w:continuationSeparator/>
@@ -12970,7 +12941,7 @@
 </file>
 
 <file path=word/footer1.xml><?xml version="1.0" encoding="utf-8"?>
-<w:ftr xmlns:wpc="http://schemas.microsoft.com/office/word/2010/wordprocessingCanvas" xmlns:mc="http://schemas.openxmlformats.org/markup-compatibility/2006" xmlns:o="urn:schemas-microsoft-com:office:office" xmlns:r="http://schemas.openxmlformats.org/officeDocument/2006/relationships" xmlns:m="http://schemas.openxmlformats.org/officeDocument/2006/math" xmlns:v="urn:schemas-microsoft-com:vml" xmlns:wp14="http://schemas.microsoft.com/office/word/2010/wordprocessingDrawing" xmlns:wp="http://schemas.openxmlformats.org/drawingml/2006/wordprocessingDrawing" xmlns:w10="urn:schemas-microsoft-com:office:word" xmlns:w="http://schemas.openxmlformats.org/wordprocessingml/2006/main" xmlns:w14="http://schemas.microsoft.com/office/word/2010/wordml" xmlns:w15="http://schemas.microsoft.com/office/word/2012/wordml" xmlns:wpg="http://schemas.microsoft.com/office/word/2010/wordprocessingGroup" xmlns:wpi="http://schemas.microsoft.com/office/word/2010/wordprocessingInk" xmlns:wne="http://schemas.microsoft.com/office/word/2006/wordml" xmlns:wps="http://schemas.microsoft.com/office/word/2010/wordprocessingShape" mc:Ignorable="w14 w15 wp14">
+<w:ftr xmlns:ve="http://schemas.openxmlformats.org/markup-compatibility/2006" xmlns:o="urn:schemas-microsoft-com:office:office" xmlns:r="http://schemas.openxmlformats.org/officeDocument/2006/relationships" xmlns:m="http://schemas.openxmlformats.org/officeDocument/2006/math" xmlns:v="urn:schemas-microsoft-com:vml" xmlns:wp="http://schemas.openxmlformats.org/drawingml/2006/wordprocessingDrawing" xmlns:w10="urn:schemas-microsoft-com:office:word" xmlns:w="http://schemas.openxmlformats.org/wordprocessingml/2006/main" xmlns:wne="http://schemas.microsoft.com/office/word/2006/wordml">
   <w:p>
     <w:pPr>
       <w:spacing w:before="0" w:after="0"/>
@@ -13034,7 +13005,7 @@
         <w:left w:w="0" w:type="dxa"/>
         <w:right w:w="0" w:type="dxa"/>
       </w:tblCellMar>
-      <w:tblLook w:val="04A0" w:firstRow="1" w:lastRow="0" w:firstColumn="1" w:lastColumn="0" w:noHBand="0" w:noVBand="1"/>
+      <w:tblLook w:val="04A0"/>
     </w:tblPr>
     <w:tblGrid>
       <w:gridCol w:w="3159"/>
@@ -13136,7 +13107,7 @@
               <w:szCs w:val="18"/>
               <w:lang w:eastAsia="ko-KR"/>
             </w:rPr>
-            <w:t>0.4</w:t>
+            <w:t>3.1</w:t>
           </w:r>
           <w:r>
             <w:rPr>
@@ -13301,7 +13272,7 @@
               <w:sz w:val="18"/>
               <w:szCs w:val="18"/>
             </w:rPr>
-            <w:t>17</w:t>
+            <w:t>13</w:t>
           </w:r>
           <w:r>
             <w:rPr>
@@ -13387,15 +13358,15 @@
 </file>
 
 <file path=word/footnotes.xml><?xml version="1.0" encoding="utf-8"?>
-<w:footnotes xmlns:wpc="http://schemas.microsoft.com/office/word/2010/wordprocessingCanvas" xmlns:mc="http://schemas.openxmlformats.org/markup-compatibility/2006" xmlns:o="urn:schemas-microsoft-com:office:office" xmlns:r="http://schemas.openxmlformats.org/officeDocument/2006/relationships" xmlns:m="http://schemas.openxmlformats.org/officeDocument/2006/math" xmlns:v="urn:schemas-microsoft-com:vml" xmlns:wp14="http://schemas.microsoft.com/office/word/2010/wordprocessingDrawing" xmlns:wp="http://schemas.openxmlformats.org/drawingml/2006/wordprocessingDrawing" xmlns:w10="urn:schemas-microsoft-com:office:word" xmlns:w="http://schemas.openxmlformats.org/wordprocessingml/2006/main" xmlns:w14="http://schemas.microsoft.com/office/word/2010/wordml" xmlns:w15="http://schemas.microsoft.com/office/word/2012/wordml" xmlns:wpg="http://schemas.microsoft.com/office/word/2010/wordprocessingGroup" xmlns:wpi="http://schemas.microsoft.com/office/word/2010/wordprocessingInk" xmlns:wne="http://schemas.microsoft.com/office/word/2006/wordml" xmlns:wps="http://schemas.microsoft.com/office/word/2010/wordprocessingShape" mc:Ignorable="w14 w15 wp14">
-  <w:footnote w:type="separator" w:id="-1">
+<w:footnotes xmlns:ve="http://schemas.openxmlformats.org/markup-compatibility/2006" xmlns:o="urn:schemas-microsoft-com:office:office" xmlns:r="http://schemas.openxmlformats.org/officeDocument/2006/relationships" xmlns:m="http://schemas.openxmlformats.org/officeDocument/2006/math" xmlns:v="urn:schemas-microsoft-com:vml" xmlns:wp="http://schemas.openxmlformats.org/drawingml/2006/wordprocessingDrawing" xmlns:w10="urn:schemas-microsoft-com:office:word" xmlns:w="http://schemas.openxmlformats.org/wordprocessingml/2006/main" xmlns:wne="http://schemas.microsoft.com/office/word/2006/wordml">
+  <w:footnote w:type="separator" w:id="0">
     <w:p>
       <w:r>
         <w:separator/>
       </w:r>
     </w:p>
   </w:footnote>
-  <w:footnote w:type="continuationSeparator" w:id="0">
+  <w:footnote w:type="continuationSeparator" w:id="1">
     <w:p>
       <w:r>
         <w:continuationSeparator/>
@@ -13406,7 +13377,7 @@
 </file>
 
 <file path=word/header1.xml><?xml version="1.0" encoding="utf-8"?>
-<w:hdr xmlns:wpc="http://schemas.microsoft.com/office/word/2010/wordprocessingCanvas" xmlns:mc="http://schemas.openxmlformats.org/markup-compatibility/2006" xmlns:o="urn:schemas-microsoft-com:office:office" xmlns:r="http://schemas.openxmlformats.org/officeDocument/2006/relationships" xmlns:m="http://schemas.openxmlformats.org/officeDocument/2006/math" xmlns:v="urn:schemas-microsoft-com:vml" xmlns:wp14="http://schemas.microsoft.com/office/word/2010/wordprocessingDrawing" xmlns:wp="http://schemas.openxmlformats.org/drawingml/2006/wordprocessingDrawing" xmlns:w10="urn:schemas-microsoft-com:office:word" xmlns:w="http://schemas.openxmlformats.org/wordprocessingml/2006/main" xmlns:w14="http://schemas.microsoft.com/office/word/2010/wordml" xmlns:w15="http://schemas.microsoft.com/office/word/2012/wordml" xmlns:wpg="http://schemas.microsoft.com/office/word/2010/wordprocessingGroup" xmlns:wpi="http://schemas.microsoft.com/office/word/2010/wordprocessingInk" xmlns:wne="http://schemas.microsoft.com/office/word/2006/wordml" xmlns:wps="http://schemas.microsoft.com/office/word/2010/wordprocessingShape" mc:Ignorable="w14 w15 wp14">
+<w:hdr xmlns:ve="http://schemas.openxmlformats.org/markup-compatibility/2006" xmlns:o="urn:schemas-microsoft-com:office:office" xmlns:r="http://schemas.openxmlformats.org/officeDocument/2006/relationships" xmlns:m="http://schemas.openxmlformats.org/officeDocument/2006/math" xmlns:v="urn:schemas-microsoft-com:vml" xmlns:wp="http://schemas.openxmlformats.org/drawingml/2006/wordprocessingDrawing" xmlns:w10="urn:schemas-microsoft-com:office:word" xmlns:w="http://schemas.openxmlformats.org/wordprocessingml/2006/main" xmlns:wne="http://schemas.microsoft.com/office/word/2006/wordml">
   <w:tbl>
     <w:tblPr>
       <w:tblW w:w="10191" w:type="dxa"/>
@@ -13416,7 +13387,7 @@
         <w:left w:w="0" w:type="dxa"/>
         <w:right w:w="0" w:type="dxa"/>
       </w:tblCellMar>
-      <w:tblLook w:val="04A0" w:firstRow="1" w:lastRow="0" w:firstColumn="1" w:lastColumn="0" w:noHBand="0" w:noVBand="1"/>
+      <w:tblLook w:val="04A0"/>
     </w:tblPr>
     <w:tblGrid>
       <w:gridCol w:w="10170"/>
@@ -13577,7 +13548,7 @@
 </file>
 
 <file path=word/numbering.xml><?xml version="1.0" encoding="utf-8"?>
-<w:numbering xmlns:wpc="http://schemas.microsoft.com/office/word/2010/wordprocessingCanvas" xmlns:mc="http://schemas.openxmlformats.org/markup-compatibility/2006" xmlns:o="urn:schemas-microsoft-com:office:office" xmlns:r="http://schemas.openxmlformats.org/officeDocument/2006/relationships" xmlns:m="http://schemas.openxmlformats.org/officeDocument/2006/math" xmlns:v="urn:schemas-microsoft-com:vml" xmlns:wp14="http://schemas.microsoft.com/office/word/2010/wordprocessingDrawing" xmlns:wp="http://schemas.openxmlformats.org/drawingml/2006/wordprocessingDrawing" xmlns:w10="urn:schemas-microsoft-com:office:word" xmlns:w="http://schemas.openxmlformats.org/wordprocessingml/2006/main" xmlns:w14="http://schemas.microsoft.com/office/word/2010/wordml" xmlns:w15="http://schemas.microsoft.com/office/word/2012/wordml" xmlns:wpg="http://schemas.microsoft.com/office/word/2010/wordprocessingGroup" xmlns:wpi="http://schemas.microsoft.com/office/word/2010/wordprocessingInk" xmlns:wne="http://schemas.microsoft.com/office/word/2006/wordml" xmlns:wps="http://schemas.microsoft.com/office/word/2010/wordprocessingShape" mc:Ignorable="w14 w15 wp14">
+<w:numbering xmlns:ve="http://schemas.openxmlformats.org/markup-compatibility/2006" xmlns:o="urn:schemas-microsoft-com:office:office" xmlns:r="http://schemas.openxmlformats.org/officeDocument/2006/relationships" xmlns:m="http://schemas.openxmlformats.org/officeDocument/2006/math" xmlns:v="urn:schemas-microsoft-com:vml" xmlns:wp="http://schemas.openxmlformats.org/drawingml/2006/wordprocessingDrawing" xmlns:w10="urn:schemas-microsoft-com:office:word" xmlns:w="http://schemas.openxmlformats.org/wordprocessingml/2006/main" xmlns:wne="http://schemas.microsoft.com/office/word/2006/wordml">
   <w:abstractNum w:abstractNumId="0">
     <w:nsid w:val="07E91B10"/>
     <w:multiLevelType w:val="hybridMultilevel"/>
@@ -14933,7 +14904,7 @@
 </file>
 
 <file path=word/styles.xml><?xml version="1.0" encoding="utf-8"?>
-<w:styles xmlns:mc="http://schemas.openxmlformats.org/markup-compatibility/2006" xmlns:r="http://schemas.openxmlformats.org/officeDocument/2006/relationships" xmlns:w="http://schemas.openxmlformats.org/wordprocessingml/2006/main" xmlns:w14="http://schemas.microsoft.com/office/word/2010/wordml" xmlns:w15="http://schemas.microsoft.com/office/word/2012/wordml" mc:Ignorable="w14 w15">
+<w:styles xmlns:r="http://schemas.openxmlformats.org/officeDocument/2006/relationships" xmlns:w="http://schemas.openxmlformats.org/wordprocessingml/2006/main">
   <w:docDefaults>
     <w:rPrDefault>
       <w:rPr>
@@ -14943,372 +14914,154 @@
     </w:rPrDefault>
     <w:pPrDefault/>
   </w:docDefaults>
-  <w:latentStyles w:defLockedState="1" w:defUIPriority="0" w:defSemiHidden="0" w:defUnhideWhenUsed="0" w:defQFormat="0" w:count="371">
-    <w:lsdException w:name="Normal" w:locked="0" w:qFormat="1"/>
-    <w:lsdException w:name="heading 1" w:locked="0" w:qFormat="1"/>
-    <w:lsdException w:name="heading 2" w:locked="0" w:qFormat="1"/>
-    <w:lsdException w:name="heading 3" w:locked="0" w:qFormat="1"/>
-    <w:lsdException w:name="heading 4" w:semiHidden="1" w:unhideWhenUsed="1" w:qFormat="1"/>
-    <w:lsdException w:name="heading 5" w:semiHidden="1" w:unhideWhenUsed="1" w:qFormat="1"/>
-    <w:lsdException w:name="heading 6" w:semiHidden="1" w:unhideWhenUsed="1" w:qFormat="1"/>
-    <w:lsdException w:name="heading 7" w:semiHidden="1" w:unhideWhenUsed="1" w:qFormat="1"/>
-    <w:lsdException w:name="heading 8" w:semiHidden="1" w:unhideWhenUsed="1" w:qFormat="1"/>
-    <w:lsdException w:name="heading 9" w:semiHidden="1" w:unhideWhenUsed="1" w:qFormat="1"/>
-    <w:lsdException w:name="index 1" w:semiHidden="1" w:unhideWhenUsed="1"/>
-    <w:lsdException w:name="index 2" w:semiHidden="1" w:unhideWhenUsed="1"/>
-    <w:lsdException w:name="index 3" w:semiHidden="1" w:unhideWhenUsed="1"/>
-    <w:lsdException w:name="index 4" w:semiHidden="1" w:unhideWhenUsed="1"/>
-    <w:lsdException w:name="index 5" w:semiHidden="1" w:unhideWhenUsed="1"/>
-    <w:lsdException w:name="index 6" w:semiHidden="1" w:unhideWhenUsed="1"/>
-    <w:lsdException w:name="index 7" w:semiHidden="1" w:unhideWhenUsed="1"/>
-    <w:lsdException w:name="index 8" w:semiHidden="1" w:unhideWhenUsed="1"/>
-    <w:lsdException w:name="index 9" w:semiHidden="1" w:unhideWhenUsed="1"/>
-    <w:lsdException w:name="toc 1" w:locked="0" w:semiHidden="1" w:uiPriority="39" w:unhideWhenUsed="1" w:qFormat="1"/>
-    <w:lsdException w:name="toc 2" w:locked="0" w:semiHidden="1" w:uiPriority="39" w:unhideWhenUsed="1" w:qFormat="1"/>
-    <w:lsdException w:name="toc 3" w:locked="0" w:semiHidden="1" w:uiPriority="39" w:unhideWhenUsed="1" w:qFormat="1"/>
-    <w:lsdException w:name="toc 4" w:semiHidden="1" w:unhideWhenUsed="1"/>
-    <w:lsdException w:name="toc 5" w:semiHidden="1" w:unhideWhenUsed="1"/>
-    <w:lsdException w:name="toc 6" w:semiHidden="1" w:unhideWhenUsed="1"/>
-    <w:lsdException w:name="toc 7" w:semiHidden="1" w:unhideWhenUsed="1"/>
-    <w:lsdException w:name="toc 8" w:semiHidden="1" w:unhideWhenUsed="1"/>
-    <w:lsdException w:name="toc 9" w:semiHidden="1" w:unhideWhenUsed="1"/>
-    <w:lsdException w:name="Normal Indent" w:semiHidden="1" w:unhideWhenUsed="1"/>
-    <w:lsdException w:name="footnote text" w:semiHidden="1" w:unhideWhenUsed="1"/>
-    <w:lsdException w:name="annotation text" w:semiHidden="1" w:unhideWhenUsed="1"/>
-    <w:lsdException w:name="header" w:locked="0" w:semiHidden="1" w:unhideWhenUsed="1"/>
-    <w:lsdException w:name="footer" w:locked="0" w:semiHidden="1" w:unhideWhenUsed="1"/>
-    <w:lsdException w:name="index heading" w:semiHidden="1" w:unhideWhenUsed="1"/>
-    <w:lsdException w:name="caption" w:semiHidden="1" w:unhideWhenUsed="1" w:qFormat="1"/>
-    <w:lsdException w:name="table of figures" w:semiHidden="1" w:unhideWhenUsed="1"/>
-    <w:lsdException w:name="envelope address" w:semiHidden="1" w:unhideWhenUsed="1"/>
-    <w:lsdException w:name="envelope return" w:semiHidden="1" w:unhideWhenUsed="1"/>
-    <w:lsdException w:name="footnote reference" w:semiHidden="1" w:unhideWhenUsed="1"/>
-    <w:lsdException w:name="annotation reference" w:semiHidden="1" w:unhideWhenUsed="1"/>
-    <w:lsdException w:name="line number" w:semiHidden="1" w:unhideWhenUsed="1"/>
-    <w:lsdException w:name="page number" w:semiHidden="1" w:unhideWhenUsed="1"/>
-    <w:lsdException w:name="endnote reference" w:semiHidden="1" w:unhideWhenUsed="1"/>
-    <w:lsdException w:name="endnote text" w:semiHidden="1" w:unhideWhenUsed="1"/>
-    <w:lsdException w:name="table of authorities" w:semiHidden="1" w:unhideWhenUsed="1"/>
-    <w:lsdException w:name="macro" w:semiHidden="1" w:unhideWhenUsed="1"/>
-    <w:lsdException w:name="toa heading" w:semiHidden="1" w:unhideWhenUsed="1"/>
-    <w:lsdException w:name="List" w:semiHidden="1" w:unhideWhenUsed="1"/>
-    <w:lsdException w:name="List Bullet" w:semiHidden="1" w:unhideWhenUsed="1"/>
-    <w:lsdException w:name="List 2" w:semiHidden="1" w:unhideWhenUsed="1"/>
-    <w:lsdException w:name="List 3" w:semiHidden="1" w:unhideWhenUsed="1"/>
-    <w:lsdException w:name="List Bullet 2" w:semiHidden="1" w:unhideWhenUsed="1"/>
-    <w:lsdException w:name="List Bullet 3" w:semiHidden="1" w:unhideWhenUsed="1"/>
-    <w:lsdException w:name="List Bullet 4" w:semiHidden="1" w:unhideWhenUsed="1"/>
-    <w:lsdException w:name="List Bullet 5" w:semiHidden="1" w:unhideWhenUsed="1"/>
-    <w:lsdException w:name="List Number 2" w:semiHidden="1" w:unhideWhenUsed="1"/>
-    <w:lsdException w:name="List Number 3" w:semiHidden="1" w:unhideWhenUsed="1"/>
-    <w:lsdException w:name="List Number 4" w:semiHidden="1" w:unhideWhenUsed="1"/>
-    <w:lsdException w:name="List Number 5" w:semiHidden="1" w:unhideWhenUsed="1"/>
-    <w:lsdException w:name="Title" w:qFormat="1"/>
-    <w:lsdException w:name="Closing" w:semiHidden="1" w:unhideWhenUsed="1"/>
-    <w:lsdException w:name="Signature" w:semiHidden="1" w:unhideWhenUsed="1"/>
-    <w:lsdException w:name="Default Paragraph Font" w:locked="0" w:semiHidden="1" w:unhideWhenUsed="1"/>
-    <w:lsdException w:name="Body Text" w:semiHidden="1" w:unhideWhenUsed="1"/>
-    <w:lsdException w:name="Body Text Indent" w:semiHidden="1" w:unhideWhenUsed="1"/>
-    <w:lsdException w:name="List Continue" w:semiHidden="1" w:unhideWhenUsed="1"/>
-    <w:lsdException w:name="List Continue 2" w:semiHidden="1" w:unhideWhenUsed="1"/>
-    <w:lsdException w:name="List Continue 3" w:semiHidden="1" w:unhideWhenUsed="1"/>
-    <w:lsdException w:name="List Continue 4" w:semiHidden="1" w:unhideWhenUsed="1"/>
-    <w:lsdException w:name="List Continue 5" w:semiHidden="1" w:unhideWhenUsed="1"/>
-    <w:lsdException w:name="Message Header" w:semiHidden="1" w:unhideWhenUsed="1"/>
-    <w:lsdException w:name="Subtitle" w:qFormat="1"/>
-    <w:lsdException w:name="Body Text First Indent 2" w:semiHidden="1" w:unhideWhenUsed="1"/>
-    <w:lsdException w:name="Note Heading" w:semiHidden="1" w:unhideWhenUsed="1"/>
-    <w:lsdException w:name="Body Text 2" w:semiHidden="1" w:unhideWhenUsed="1"/>
-    <w:lsdException w:name="Body Text 3" w:semiHidden="1" w:unhideWhenUsed="1"/>
-    <w:lsdException w:name="Body Text Indent 2" w:semiHidden="1" w:unhideWhenUsed="1"/>
-    <w:lsdException w:name="Body Text Indent 3" w:semiHidden="1" w:unhideWhenUsed="1"/>
-    <w:lsdException w:name="Block Text" w:semiHidden="1" w:unhideWhenUsed="1"/>
-    <w:lsdException w:name="Hyperlink" w:locked="0" w:semiHidden="1" w:uiPriority="99" w:unhideWhenUsed="1"/>
-    <w:lsdException w:name="FollowedHyperlink" w:locked="0" w:semiHidden="1" w:unhideWhenUsed="1"/>
-    <w:lsdException w:name="Strong" w:qFormat="1"/>
-    <w:lsdException w:name="Emphasis" w:qFormat="1"/>
-    <w:lsdException w:name="Document Map" w:locked="0" w:semiHidden="1" w:unhideWhenUsed="1"/>
-    <w:lsdException w:name="Plain Text" w:semiHidden="1" w:unhideWhenUsed="1"/>
-    <w:lsdException w:name="E-mail Signature" w:semiHidden="1" w:unhideWhenUsed="1"/>
-    <w:lsdException w:name="HTML Top of Form" w:locked="0" w:semiHidden="1" w:unhideWhenUsed="1"/>
-    <w:lsdException w:name="HTML Bottom of Form" w:locked="0" w:semiHidden="1" w:unhideWhenUsed="1"/>
-    <w:lsdException w:name="Normal (Web)" w:semiHidden="1" w:unhideWhenUsed="1"/>
-    <w:lsdException w:name="HTML Acronym" w:semiHidden="1" w:unhideWhenUsed="1"/>
-    <w:lsdException w:name="HTML Address" w:semiHidden="1" w:unhideWhenUsed="1"/>
-    <w:lsdException w:name="HTML Cite" w:semiHidden="1" w:unhideWhenUsed="1"/>
-    <w:lsdException w:name="HTML Code" w:semiHidden="1" w:unhideWhenUsed="1"/>
-    <w:lsdException w:name="HTML Definition" w:semiHidden="1" w:unhideWhenUsed="1"/>
-    <w:lsdException w:name="HTML Keyboard" w:semiHidden="1" w:unhideWhenUsed="1"/>
-    <w:lsdException w:name="HTML Preformatted" w:semiHidden="1" w:unhideWhenUsed="1"/>
-    <w:lsdException w:name="HTML Sample" w:semiHidden="1" w:unhideWhenUsed="1"/>
-    <w:lsdException w:name="HTML Typewriter" w:semiHidden="1" w:unhideWhenUsed="1"/>
-    <w:lsdException w:name="HTML Variable" w:semiHidden="1" w:unhideWhenUsed="1"/>
-    <w:lsdException w:name="Normal Table" w:locked="0" w:semiHidden="1" w:unhideWhenUsed="1"/>
-    <w:lsdException w:name="annotation subject" w:semiHidden="1" w:unhideWhenUsed="1"/>
-    <w:lsdException w:name="No List" w:locked="0" w:semiHidden="1" w:unhideWhenUsed="1"/>
-    <w:lsdException w:name="Outline List 1" w:semiHidden="1" w:unhideWhenUsed="1"/>
-    <w:lsdException w:name="Outline List 2" w:semiHidden="1" w:unhideWhenUsed="1"/>
-    <w:lsdException w:name="Outline List 3" w:semiHidden="1" w:unhideWhenUsed="1"/>
-    <w:lsdException w:name="Table Simple 1" w:semiHidden="1" w:unhideWhenUsed="1"/>
-    <w:lsdException w:name="Table Simple 2" w:semiHidden="1" w:unhideWhenUsed="1"/>
-    <w:lsdException w:name="Table Simple 3" w:semiHidden="1" w:unhideWhenUsed="1"/>
-    <w:lsdException w:name="Table Classic 1" w:semiHidden="1" w:unhideWhenUsed="1"/>
-    <w:lsdException w:name="Table Classic 2" w:semiHidden="1" w:unhideWhenUsed="1"/>
-    <w:lsdException w:name="Table Classic 3" w:semiHidden="1" w:unhideWhenUsed="1"/>
-    <w:lsdException w:name="Table Classic 4" w:semiHidden="1" w:unhideWhenUsed="1"/>
-    <w:lsdException w:name="Table Colorful 1" w:semiHidden="1" w:unhideWhenUsed="1"/>
-    <w:lsdException w:name="Table Colorful 2" w:semiHidden="1" w:unhideWhenUsed="1"/>
-    <w:lsdException w:name="Table Colorful 3" w:semiHidden="1" w:unhideWhenUsed="1"/>
-    <w:lsdException w:name="Table Columns 1" w:semiHidden="1" w:unhideWhenUsed="1"/>
-    <w:lsdException w:name="Table Columns 2" w:semiHidden="1" w:unhideWhenUsed="1"/>
-    <w:lsdException w:name="Table Columns 3" w:semiHidden="1" w:unhideWhenUsed="1"/>
-    <w:lsdException w:name="Table Columns 4" w:semiHidden="1" w:unhideWhenUsed="1"/>
-    <w:lsdException w:name="Table Columns 5" w:semiHidden="1" w:unhideWhenUsed="1"/>
-    <w:lsdException w:name="Table Grid 1" w:semiHidden="1" w:unhideWhenUsed="1"/>
-    <w:lsdException w:name="Table Grid 2" w:semiHidden="1" w:unhideWhenUsed="1"/>
-    <w:lsdException w:name="Table Grid 3" w:semiHidden="1" w:unhideWhenUsed="1"/>
-    <w:lsdException w:name="Table Grid 4" w:semiHidden="1" w:unhideWhenUsed="1"/>
-    <w:lsdException w:name="Table Grid 5" w:semiHidden="1" w:unhideWhenUsed="1"/>
-    <w:lsdException w:name="Table Grid 6" w:semiHidden="1" w:unhideWhenUsed="1"/>
-    <w:lsdException w:name="Table Grid 7" w:semiHidden="1" w:unhideWhenUsed="1"/>
-    <w:lsdException w:name="Table Grid 8" w:semiHidden="1" w:unhideWhenUsed="1"/>
-    <w:lsdException w:name="Table List 1" w:semiHidden="1" w:unhideWhenUsed="1"/>
-    <w:lsdException w:name="Table List 2" w:semiHidden="1" w:unhideWhenUsed="1"/>
-    <w:lsdException w:name="Table List 3" w:semiHidden="1" w:unhideWhenUsed="1"/>
-    <w:lsdException w:name="Table List 4" w:semiHidden="1" w:unhideWhenUsed="1"/>
-    <w:lsdException w:name="Table List 5" w:semiHidden="1" w:unhideWhenUsed="1"/>
-    <w:lsdException w:name="Table List 6" w:semiHidden="1" w:unhideWhenUsed="1"/>
-    <w:lsdException w:name="Table List 7" w:semiHidden="1" w:unhideWhenUsed="1"/>
-    <w:lsdException w:name="Table List 8" w:semiHidden="1" w:unhideWhenUsed="1"/>
-    <w:lsdException w:name="Table 3D effects 1" w:semiHidden="1" w:unhideWhenUsed="1"/>
-    <w:lsdException w:name="Table 3D effects 2" w:semiHidden="1" w:unhideWhenUsed="1"/>
-    <w:lsdException w:name="Table 3D effects 3" w:semiHidden="1" w:unhideWhenUsed="1"/>
-    <w:lsdException w:name="Table Contemporary" w:semiHidden="1" w:unhideWhenUsed="1"/>
-    <w:lsdException w:name="Table Elegant" w:semiHidden="1" w:unhideWhenUsed="1"/>
-    <w:lsdException w:name="Table Professional" w:semiHidden="1" w:unhideWhenUsed="1"/>
-    <w:lsdException w:name="Table Subtle 1" w:semiHidden="1" w:unhideWhenUsed="1"/>
-    <w:lsdException w:name="Table Subtle 2" w:semiHidden="1" w:unhideWhenUsed="1"/>
-    <w:lsdException w:name="Table Web 1" w:semiHidden="1" w:unhideWhenUsed="1"/>
-    <w:lsdException w:name="Table Web 2" w:semiHidden="1" w:unhideWhenUsed="1"/>
-    <w:lsdException w:name="Table Web 3" w:semiHidden="1" w:unhideWhenUsed="1"/>
-    <w:lsdException w:name="Balloon Text" w:locked="0" w:semiHidden="1" w:unhideWhenUsed="1"/>
-    <w:lsdException w:name="Table Grid" w:locked="0"/>
-    <w:lsdException w:name="Table Theme" w:semiHidden="1" w:unhideWhenUsed="1"/>
-    <w:lsdException w:name="Placeholder Text" w:semiHidden="1" w:uiPriority="99"/>
-    <w:lsdException w:name="No Spacing" w:uiPriority="1" w:qFormat="1"/>
-    <w:lsdException w:name="Light Shading" w:uiPriority="60"/>
-    <w:lsdException w:name="Light List" w:uiPriority="61"/>
-    <w:lsdException w:name="Light Grid" w:uiPriority="62"/>
-    <w:lsdException w:name="Medium Shading 1" w:uiPriority="63"/>
-    <w:lsdException w:name="Medium Shading 2" w:uiPriority="64"/>
-    <w:lsdException w:name="Medium List 1" w:uiPriority="65"/>
-    <w:lsdException w:name="Medium List 2" w:uiPriority="66"/>
-    <w:lsdException w:name="Medium Grid 1" w:uiPriority="67"/>
-    <w:lsdException w:name="Medium Grid 2" w:uiPriority="68"/>
-    <w:lsdException w:name="Medium Grid 3" w:uiPriority="69"/>
-    <w:lsdException w:name="Dark List" w:uiPriority="70"/>
-    <w:lsdException w:name="Colorful Shading" w:uiPriority="71"/>
-    <w:lsdException w:name="Colorful List" w:uiPriority="72"/>
-    <w:lsdException w:name="Colorful Grid" w:uiPriority="73"/>
-    <w:lsdException w:name="Light Shading Accent 1" w:uiPriority="60"/>
-    <w:lsdException w:name="Light List Accent 1" w:uiPriority="61"/>
-    <w:lsdException w:name="Light Grid Accent 1" w:uiPriority="62"/>
-    <w:lsdException w:name="Medium Shading 1 Accent 1" w:uiPriority="63"/>
-    <w:lsdException w:name="Medium Shading 2 Accent 1" w:uiPriority="64"/>
-    <w:lsdException w:name="Medium List 1 Accent 1" w:uiPriority="65"/>
-    <w:lsdException w:name="Revision" w:locked="0" w:semiHidden="1" w:uiPriority="99"/>
-    <w:lsdException w:name="List Paragraph" w:locked="0" w:uiPriority="34" w:qFormat="1"/>
-    <w:lsdException w:name="Quote" w:uiPriority="29" w:qFormat="1"/>
-    <w:lsdException w:name="Intense Quote" w:uiPriority="30" w:qFormat="1"/>
-    <w:lsdException w:name="Medium List 2 Accent 1" w:uiPriority="66"/>
-    <w:lsdException w:name="Medium Grid 1 Accent 1" w:uiPriority="67"/>
-    <w:lsdException w:name="Medium Grid 2 Accent 1" w:uiPriority="68"/>
-    <w:lsdException w:name="Medium Grid 3 Accent 1" w:uiPriority="69"/>
-    <w:lsdException w:name="Dark List Accent 1" w:uiPriority="70"/>
-    <w:lsdException w:name="Colorful Shading Accent 1" w:uiPriority="71"/>
-    <w:lsdException w:name="Colorful List Accent 1" w:uiPriority="72"/>
-    <w:lsdException w:name="Colorful Grid Accent 1" w:uiPriority="73"/>
-    <w:lsdException w:name="Light Shading Accent 2" w:uiPriority="60"/>
-    <w:lsdException w:name="Light List Accent 2" w:uiPriority="61"/>
-    <w:lsdException w:name="Light Grid Accent 2" w:uiPriority="62"/>
-    <w:lsdException w:name="Medium Shading 1 Accent 2" w:uiPriority="63"/>
-    <w:lsdException w:name="Medium Shading 2 Accent 2" w:uiPriority="64"/>
-    <w:lsdException w:name="Medium List 1 Accent 2" w:uiPriority="65"/>
-    <w:lsdException w:name="Medium List 2 Accent 2" w:uiPriority="66"/>
-    <w:lsdException w:name="Medium Grid 1 Accent 2" w:uiPriority="67"/>
-    <w:lsdException w:name="Medium Grid 2 Accent 2" w:uiPriority="68"/>
-    <w:lsdException w:name="Medium Grid 3 Accent 2" w:uiPriority="69"/>
-    <w:lsdException w:name="Dark List Accent 2" w:uiPriority="70"/>
-    <w:lsdException w:name="Colorful Shading Accent 2" w:uiPriority="71"/>
-    <w:lsdException w:name="Colorful List Accent 2" w:uiPriority="72"/>
-    <w:lsdException w:name="Colorful Grid Accent 2" w:uiPriority="73"/>
-    <w:lsdException w:name="Light Shading Accent 3" w:uiPriority="60"/>
-    <w:lsdException w:name="Light List Accent 3" w:uiPriority="61"/>
-    <w:lsdException w:name="Light Grid Accent 3" w:uiPriority="62"/>
-    <w:lsdException w:name="Medium Shading 1 Accent 3" w:uiPriority="63"/>
-    <w:lsdException w:name="Medium Shading 2 Accent 3" w:uiPriority="64"/>
-    <w:lsdException w:name="Medium List 1 Accent 3" w:uiPriority="65"/>
-    <w:lsdException w:name="Medium List 2 Accent 3" w:uiPriority="66"/>
-    <w:lsdException w:name="Medium Grid 1 Accent 3" w:uiPriority="67"/>
-    <w:lsdException w:name="Medium Grid 2 Accent 3" w:uiPriority="68"/>
-    <w:lsdException w:name="Medium Grid 3 Accent 3" w:uiPriority="69"/>
-    <w:lsdException w:name="Dark List Accent 3" w:uiPriority="70"/>
-    <w:lsdException w:name="Colorful Shading Accent 3" w:uiPriority="71"/>
-    <w:lsdException w:name="Colorful List Accent 3" w:uiPriority="72"/>
-    <w:lsdException w:name="Colorful Grid Accent 3" w:uiPriority="73"/>
-    <w:lsdException w:name="Light Shading Accent 4" w:uiPriority="60"/>
-    <w:lsdException w:name="Light List Accent 4" w:uiPriority="61"/>
-    <w:lsdException w:name="Light Grid Accent 4" w:uiPriority="62"/>
-    <w:lsdException w:name="Medium Shading 1 Accent 4" w:uiPriority="63"/>
-    <w:lsdException w:name="Medium Shading 2 Accent 4" w:uiPriority="64"/>
-    <w:lsdException w:name="Medium List 1 Accent 4" w:uiPriority="65"/>
-    <w:lsdException w:name="Medium List 2 Accent 4" w:uiPriority="66"/>
-    <w:lsdException w:name="Medium Grid 1 Accent 4" w:uiPriority="67"/>
-    <w:lsdException w:name="Medium Grid 2 Accent 4" w:uiPriority="68"/>
-    <w:lsdException w:name="Medium Grid 3 Accent 4" w:uiPriority="69"/>
-    <w:lsdException w:name="Dark List Accent 4" w:uiPriority="70"/>
-    <w:lsdException w:name="Colorful Shading Accent 4" w:uiPriority="71"/>
-    <w:lsdException w:name="Colorful List Accent 4" w:uiPriority="72"/>
-    <w:lsdException w:name="Colorful Grid Accent 4" w:uiPriority="73"/>
-    <w:lsdException w:name="Light Shading Accent 5" w:uiPriority="60"/>
-    <w:lsdException w:name="Light List Accent 5" w:uiPriority="61"/>
-    <w:lsdException w:name="Light Grid Accent 5" w:uiPriority="62"/>
-    <w:lsdException w:name="Medium Shading 1 Accent 5" w:uiPriority="63"/>
-    <w:lsdException w:name="Medium Shading 2 Accent 5" w:uiPriority="64"/>
-    <w:lsdException w:name="Medium List 1 Accent 5" w:uiPriority="65"/>
-    <w:lsdException w:name="Medium List 2 Accent 5" w:uiPriority="66"/>
-    <w:lsdException w:name="Medium Grid 1 Accent 5" w:uiPriority="67"/>
-    <w:lsdException w:name="Medium Grid 2 Accent 5" w:uiPriority="68"/>
-    <w:lsdException w:name="Medium Grid 3 Accent 5" w:uiPriority="69"/>
-    <w:lsdException w:name="Dark List Accent 5" w:uiPriority="70"/>
-    <w:lsdException w:name="Colorful Shading Accent 5" w:uiPriority="71"/>
-    <w:lsdException w:name="Colorful List Accent 5" w:uiPriority="72"/>
-    <w:lsdException w:name="Colorful Grid Accent 5" w:uiPriority="73"/>
-    <w:lsdException w:name="Light Shading Accent 6" w:uiPriority="60"/>
-    <w:lsdException w:name="Light List Accent 6" w:uiPriority="61"/>
-    <w:lsdException w:name="Light Grid Accent 6" w:uiPriority="62"/>
-    <w:lsdException w:name="Medium Shading 1 Accent 6" w:uiPriority="63"/>
-    <w:lsdException w:name="Medium Shading 2 Accent 6" w:uiPriority="64"/>
-    <w:lsdException w:name="Medium List 1 Accent 6" w:uiPriority="65"/>
-    <w:lsdException w:name="Medium List 2 Accent 6" w:uiPriority="66"/>
-    <w:lsdException w:name="Medium Grid 1 Accent 6" w:uiPriority="67"/>
-    <w:lsdException w:name="Medium Grid 2 Accent 6" w:uiPriority="68"/>
-    <w:lsdException w:name="Medium Grid 3 Accent 6" w:locked="0" w:uiPriority="69"/>
-    <w:lsdException w:name="Dark List Accent 6" w:uiPriority="70"/>
-    <w:lsdException w:name="Colorful Shading Accent 6" w:uiPriority="71"/>
-    <w:lsdException w:name="Colorful List Accent 6" w:uiPriority="72"/>
-    <w:lsdException w:name="Colorful Grid Accent 6" w:uiPriority="73"/>
-    <w:lsdException w:name="Subtle Emphasis" w:uiPriority="19" w:qFormat="1"/>
-    <w:lsdException w:name="Intense Emphasis" w:uiPriority="21" w:qFormat="1"/>
-    <w:lsdException w:name="Subtle Reference" w:uiPriority="31" w:qFormat="1"/>
-    <w:lsdException w:name="Intense Reference" w:uiPriority="32" w:qFormat="1"/>
-    <w:lsdException w:name="Book Title" w:uiPriority="33" w:qFormat="1"/>
-    <w:lsdException w:name="Bibliography" w:semiHidden="1" w:uiPriority="37" w:unhideWhenUsed="1"/>
-    <w:lsdException w:name="TOC Heading" w:locked="0" w:semiHidden="1" w:uiPriority="39" w:unhideWhenUsed="1" w:qFormat="1"/>
-    <w:lsdException w:name="Plain Table 1" w:locked="0" w:uiPriority="41"/>
-    <w:lsdException w:name="Plain Table 2" w:locked="0" w:uiPriority="42"/>
-    <w:lsdException w:name="Plain Table 3" w:locked="0" w:uiPriority="43"/>
-    <w:lsdException w:name="Plain Table 4" w:locked="0" w:uiPriority="44"/>
-    <w:lsdException w:name="Plain Table 5" w:locked="0" w:uiPriority="45"/>
-    <w:lsdException w:name="Grid Table Light" w:locked="0" w:uiPriority="40"/>
-    <w:lsdException w:name="Grid Table 1 Light" w:locked="0" w:uiPriority="46"/>
-    <w:lsdException w:name="Grid Table 2" w:locked="0" w:uiPriority="47"/>
-    <w:lsdException w:name="Grid Table 3" w:locked="0" w:uiPriority="48"/>
-    <w:lsdException w:name="Grid Table 4" w:locked="0" w:uiPriority="49"/>
-    <w:lsdException w:name="Grid Table 5 Dark" w:locked="0" w:uiPriority="50"/>
-    <w:lsdException w:name="Grid Table 6 Colorful" w:locked="0" w:uiPriority="51"/>
-    <w:lsdException w:name="Grid Table 7 Colorful" w:locked="0" w:uiPriority="52"/>
-    <w:lsdException w:name="Grid Table 1 Light Accent 1" w:locked="0" w:uiPriority="46"/>
-    <w:lsdException w:name="Grid Table 2 Accent 1" w:locked="0" w:uiPriority="47"/>
-    <w:lsdException w:name="Grid Table 3 Accent 1" w:locked="0" w:uiPriority="48"/>
-    <w:lsdException w:name="Grid Table 4 Accent 1" w:locked="0" w:uiPriority="49"/>
-    <w:lsdException w:name="Grid Table 5 Dark Accent 1" w:locked="0" w:uiPriority="50"/>
-    <w:lsdException w:name="Grid Table 6 Colorful Accent 1" w:locked="0" w:uiPriority="51"/>
-    <w:lsdException w:name="Grid Table 7 Colorful Accent 1" w:locked="0" w:uiPriority="52"/>
-    <w:lsdException w:name="Grid Table 1 Light Accent 2" w:locked="0" w:uiPriority="46"/>
-    <w:lsdException w:name="Grid Table 2 Accent 2" w:locked="0" w:uiPriority="47"/>
-    <w:lsdException w:name="Grid Table 3 Accent 2" w:locked="0" w:uiPriority="48"/>
-    <w:lsdException w:name="Grid Table 4 Accent 2" w:locked="0" w:uiPriority="49"/>
-    <w:lsdException w:name="Grid Table 5 Dark Accent 2" w:locked="0" w:uiPriority="50"/>
-    <w:lsdException w:name="Grid Table 6 Colorful Accent 2" w:locked="0" w:uiPriority="51"/>
-    <w:lsdException w:name="Grid Table 7 Colorful Accent 2" w:locked="0" w:uiPriority="52"/>
-    <w:lsdException w:name="Grid Table 1 Light Accent 3" w:locked="0" w:uiPriority="46"/>
-    <w:lsdException w:name="Grid Table 2 Accent 3" w:locked="0" w:uiPriority="47"/>
-    <w:lsdException w:name="Grid Table 3 Accent 3" w:locked="0" w:uiPriority="48"/>
-    <w:lsdException w:name="Grid Table 4 Accent 3" w:locked="0" w:uiPriority="49"/>
-    <w:lsdException w:name="Grid Table 5 Dark Accent 3" w:locked="0" w:uiPriority="50"/>
-    <w:lsdException w:name="Grid Table 6 Colorful Accent 3" w:locked="0" w:uiPriority="51"/>
-    <w:lsdException w:name="Grid Table 7 Colorful Accent 3" w:locked="0" w:uiPriority="52"/>
-    <w:lsdException w:name="Grid Table 1 Light Accent 4" w:locked="0" w:uiPriority="46"/>
-    <w:lsdException w:name="Grid Table 2 Accent 4" w:locked="0" w:uiPriority="47"/>
-    <w:lsdException w:name="Grid Table 3 Accent 4" w:locked="0" w:uiPriority="48"/>
-    <w:lsdException w:name="Grid Table 4 Accent 4" w:locked="0" w:uiPriority="49"/>
-    <w:lsdException w:name="Grid Table 5 Dark Accent 4" w:locked="0" w:uiPriority="50"/>
-    <w:lsdException w:name="Grid Table 6 Colorful Accent 4" w:locked="0" w:uiPriority="51"/>
-    <w:lsdException w:name="Grid Table 7 Colorful Accent 4" w:locked="0" w:uiPriority="52"/>
-    <w:lsdException w:name="Grid Table 1 Light Accent 5" w:locked="0" w:uiPriority="46"/>
-    <w:lsdException w:name="Grid Table 2 Accent 5" w:locked="0" w:uiPriority="47"/>
-    <w:lsdException w:name="Grid Table 3 Accent 5" w:locked="0" w:uiPriority="48"/>
-    <w:lsdException w:name="Grid Table 4 Accent 5" w:locked="0" w:uiPriority="49"/>
-    <w:lsdException w:name="Grid Table 5 Dark Accent 5" w:locked="0" w:uiPriority="50"/>
-    <w:lsdException w:name="Grid Table 6 Colorful Accent 5" w:locked="0" w:uiPriority="51"/>
-    <w:lsdException w:name="Grid Table 7 Colorful Accent 5" w:locked="0" w:uiPriority="52"/>
-    <w:lsdException w:name="Grid Table 1 Light Accent 6" w:locked="0" w:uiPriority="46"/>
-    <w:lsdException w:name="Grid Table 2 Accent 6" w:locked="0" w:uiPriority="47"/>
-    <w:lsdException w:name="Grid Table 3 Accent 6" w:locked="0" w:uiPriority="48"/>
-    <w:lsdException w:name="Grid Table 4 Accent 6" w:locked="0" w:uiPriority="49"/>
-    <w:lsdException w:name="Grid Table 5 Dark Accent 6" w:locked="0" w:uiPriority="50"/>
-    <w:lsdException w:name="Grid Table 6 Colorful Accent 6" w:locked="0" w:uiPriority="51"/>
-    <w:lsdException w:name="Grid Table 7 Colorful Accent 6" w:locked="0" w:uiPriority="52"/>
-    <w:lsdException w:name="List Table 1 Light" w:locked="0" w:uiPriority="46"/>
-    <w:lsdException w:name="List Table 2" w:locked="0" w:uiPriority="47"/>
-    <w:lsdException w:name="List Table 3" w:locked="0" w:uiPriority="48"/>
-    <w:lsdException w:name="List Table 4" w:locked="0" w:uiPriority="49"/>
-    <w:lsdException w:name="List Table 5 Dark" w:locked="0" w:uiPriority="50"/>
-    <w:lsdException w:name="List Table 6 Colorful" w:locked="0" w:uiPriority="51"/>
-    <w:lsdException w:name="List Table 7 Colorful" w:locked="0" w:uiPriority="52"/>
-    <w:lsdException w:name="List Table 1 Light Accent 1" w:locked="0" w:uiPriority="46"/>
-    <w:lsdException w:name="List Table 2 Accent 1" w:locked="0" w:uiPriority="47"/>
-    <w:lsdException w:name="List Table 3 Accent 1" w:locked="0" w:uiPriority="48"/>
-    <w:lsdException w:name="List Table 4 Accent 1" w:locked="0" w:uiPriority="49"/>
-    <w:lsdException w:name="List Table 5 Dark Accent 1" w:locked="0" w:uiPriority="50"/>
-    <w:lsdException w:name="List Table 6 Colorful Accent 1" w:locked="0" w:uiPriority="51"/>
-    <w:lsdException w:name="List Table 7 Colorful Accent 1" w:locked="0" w:uiPriority="52"/>
-    <w:lsdException w:name="List Table 1 Light Accent 2" w:locked="0" w:uiPriority="46"/>
-    <w:lsdException w:name="List Table 2 Accent 2" w:locked="0" w:uiPriority="47"/>
-    <w:lsdException w:name="List Table 3 Accent 2" w:locked="0" w:uiPriority="48"/>
-    <w:lsdException w:name="List Table 4 Accent 2" w:locked="0" w:uiPriority="49"/>
-    <w:lsdException w:name="List Table 5 Dark Accent 2" w:locked="0" w:uiPriority="50"/>
-    <w:lsdException w:name="List Table 6 Colorful Accent 2" w:locked="0" w:uiPriority="51"/>
-    <w:lsdException w:name="List Table 7 Colorful Accent 2" w:locked="0" w:uiPriority="52"/>
-    <w:lsdException w:name="List Table 1 Light Accent 3" w:locked="0" w:uiPriority="46"/>
-    <w:lsdException w:name="List Table 2 Accent 3" w:locked="0" w:uiPriority="47"/>
-    <w:lsdException w:name="List Table 3 Accent 3" w:locked="0" w:uiPriority="48"/>
-    <w:lsdException w:name="List Table 4 Accent 3" w:locked="0" w:uiPriority="49"/>
-    <w:lsdException w:name="List Table 5 Dark Accent 3" w:locked="0" w:uiPriority="50"/>
-    <w:lsdException w:name="List Table 6 Colorful Accent 3" w:locked="0" w:uiPriority="51"/>
-    <w:lsdException w:name="List Table 7 Colorful Accent 3" w:locked="0" w:uiPriority="52"/>
-    <w:lsdException w:name="List Table 1 Light Accent 4" w:locked="0" w:uiPriority="46"/>
-    <w:lsdException w:name="List Table 2 Accent 4" w:locked="0" w:uiPriority="47"/>
-    <w:lsdException w:name="List Table 3 Accent 4" w:locked="0" w:uiPriority="48"/>
-    <w:lsdException w:name="List Table 4 Accent 4" w:locked="0" w:uiPriority="49"/>
-    <w:lsdException w:name="List Table 5 Dark Accent 4" w:locked="0" w:uiPriority="50"/>
-    <w:lsdException w:name="List Table 6 Colorful Accent 4" w:locked="0" w:uiPriority="51"/>
-    <w:lsdException w:name="List Table 7 Colorful Accent 4" w:locked="0" w:uiPriority="52"/>
-    <w:lsdException w:name="List Table 1 Light Accent 5" w:locked="0" w:uiPriority="46"/>
-    <w:lsdException w:name="List Table 2 Accent 5" w:locked="0" w:uiPriority="47"/>
-    <w:lsdException w:name="List Table 3 Accent 5" w:locked="0" w:uiPriority="48"/>
-    <w:lsdException w:name="List Table 4 Accent 5" w:locked="0" w:uiPriority="49"/>
-    <w:lsdException w:name="List Table 5 Dark Accent 5" w:locked="0" w:uiPriority="50"/>
-    <w:lsdException w:name="List Table 6 Colorful Accent 5" w:locked="0" w:uiPriority="51"/>
-    <w:lsdException w:name="List Table 7 Colorful Accent 5" w:locked="0" w:uiPriority="52"/>
-    <w:lsdException w:name="List Table 1 Light Accent 6" w:locked="0" w:uiPriority="46"/>
-    <w:lsdException w:name="List Table 2 Accent 6" w:locked="0" w:uiPriority="47"/>
-    <w:lsdException w:name="List Table 3 Accent 6" w:locked="0" w:uiPriority="48"/>
-    <w:lsdException w:name="List Table 4 Accent 6" w:locked="0" w:uiPriority="49"/>
-    <w:lsdException w:name="List Table 5 Dark Accent 6" w:locked="0" w:uiPriority="50"/>
-    <w:lsdException w:name="List Table 6 Colorful Accent 6" w:locked="0" w:uiPriority="51"/>
-    <w:lsdException w:name="List Table 7 Colorful Accent 6" w:locked="0" w:uiPriority="52"/>
+  <w:latentStyles w:defLockedState="1" w:defUIPriority="0" w:defSemiHidden="1" w:defUnhideWhenUsed="1" w:defQFormat="0" w:count="267">
+    <w:lsdException w:name="Normal" w:locked="0" w:semiHidden="0" w:unhideWhenUsed="0" w:qFormat="1"/>
+    <w:lsdException w:name="heading 1" w:locked="0" w:semiHidden="0" w:unhideWhenUsed="0" w:qFormat="1"/>
+    <w:lsdException w:name="heading 2" w:locked="0" w:semiHidden="0" w:unhideWhenUsed="0" w:qFormat="1"/>
+    <w:lsdException w:name="heading 3" w:locked="0" w:semiHidden="0" w:unhideWhenUsed="0" w:qFormat="1"/>
+    <w:lsdException w:name="heading 4" w:qFormat="1"/>
+    <w:lsdException w:name="heading 5" w:qFormat="1"/>
+    <w:lsdException w:name="heading 6" w:qFormat="1"/>
+    <w:lsdException w:name="heading 7" w:qFormat="1"/>
+    <w:lsdException w:name="heading 8" w:qFormat="1"/>
+    <w:lsdException w:name="heading 9" w:qFormat="1"/>
+    <w:lsdException w:name="toc 1" w:locked="0" w:uiPriority="39" w:qFormat="1"/>
+    <w:lsdException w:name="toc 2" w:locked="0" w:uiPriority="39" w:qFormat="1"/>
+    <w:lsdException w:name="toc 3" w:locked="0" w:uiPriority="39" w:qFormat="1"/>
+    <w:lsdException w:name="header" w:locked="0"/>
+    <w:lsdException w:name="footer" w:locked="0"/>
+    <w:lsdException w:name="caption" w:qFormat="1"/>
+    <w:lsdException w:name="List Number" w:semiHidden="0" w:unhideWhenUsed="0"/>
+    <w:lsdException w:name="List 4" w:semiHidden="0" w:unhideWhenUsed="0"/>
+    <w:lsdException w:name="List 5" w:semiHidden="0" w:unhideWhenUsed="0"/>
+    <w:lsdException w:name="Title" w:semiHidden="0" w:unhideWhenUsed="0" w:qFormat="1"/>
+    <w:lsdException w:name="Default Paragraph Font" w:locked="0"/>
+    <w:lsdException w:name="Subtitle" w:semiHidden="0" w:unhideWhenUsed="0" w:qFormat="1"/>
+    <w:lsdException w:name="Salutation" w:semiHidden="0" w:unhideWhenUsed="0"/>
+    <w:lsdException w:name="Date" w:semiHidden="0" w:unhideWhenUsed="0"/>
+    <w:lsdException w:name="Body Text First Indent" w:semiHidden="0" w:unhideWhenUsed="0"/>
+    <w:lsdException w:name="Hyperlink" w:locked="0" w:uiPriority="99"/>
+    <w:lsdException w:name="FollowedHyperlink" w:locked="0"/>
+    <w:lsdException w:name="Strong" w:semiHidden="0" w:unhideWhenUsed="0" w:qFormat="1"/>
+    <w:lsdException w:name="Emphasis" w:semiHidden="0" w:unhideWhenUsed="0" w:qFormat="1"/>
+    <w:lsdException w:name="Document Map" w:locked="0"/>
+    <w:lsdException w:name="HTML Top of Form" w:locked="0"/>
+    <w:lsdException w:name="HTML Bottom of Form" w:locked="0"/>
+    <w:lsdException w:name="Normal Table" w:locked="0"/>
+    <w:lsdException w:name="No List" w:locked="0"/>
+    <w:lsdException w:name="Balloon Text" w:locked="0"/>
+    <w:lsdException w:name="Table Grid" w:locked="0" w:semiHidden="0" w:unhideWhenUsed="0"/>
+    <w:lsdException w:name="Placeholder Text" w:uiPriority="99" w:unhideWhenUsed="0"/>
+    <w:lsdException w:name="No Spacing" w:semiHidden="0" w:uiPriority="1" w:unhideWhenUsed="0" w:qFormat="1"/>
+    <w:lsdException w:name="Light Shading" w:semiHidden="0" w:uiPriority="60" w:unhideWhenUsed="0"/>
+    <w:lsdException w:name="Light List" w:semiHidden="0" w:uiPriority="61" w:unhideWhenUsed="0"/>
+    <w:lsdException w:name="Light Grid" w:semiHidden="0" w:uiPriority="62" w:unhideWhenUsed="0"/>
+    <w:lsdException w:name="Medium Shading 1" w:semiHidden="0" w:uiPriority="63" w:unhideWhenUsed="0"/>
+    <w:lsdException w:name="Medium Shading 2" w:semiHidden="0" w:uiPriority="64" w:unhideWhenUsed="0"/>
+    <w:lsdException w:name="Medium List 1" w:semiHidden="0" w:uiPriority="65" w:unhideWhenUsed="0"/>
+    <w:lsdException w:name="Medium List 2" w:semiHidden="0" w:uiPriority="66" w:unhideWhenUsed="0"/>
+    <w:lsdException w:name="Medium Grid 1" w:semiHidden="0" w:uiPriority="67" w:unhideWhenUsed="0"/>
+    <w:lsdException w:name="Medium Grid 2" w:semiHidden="0" w:uiPriority="68" w:unhideWhenUsed="0"/>
+    <w:lsdException w:name="Medium Grid 3" w:semiHidden="0" w:uiPriority="69" w:unhideWhenUsed="0"/>
+    <w:lsdException w:name="Dark List" w:semiHidden="0" w:uiPriority="70" w:unhideWhenUsed="0"/>
+    <w:lsdException w:name="Colorful Shading" w:semiHidden="0" w:uiPriority="71" w:unhideWhenUsed="0"/>
+    <w:lsdException w:name="Colorful List" w:semiHidden="0" w:uiPriority="72" w:unhideWhenUsed="0"/>
+    <w:lsdException w:name="Colorful Grid" w:semiHidden="0" w:uiPriority="73" w:unhideWhenUsed="0"/>
+    <w:lsdException w:name="Light Shading Accent 1" w:semiHidden="0" w:uiPriority="60" w:unhideWhenUsed="0"/>
+    <w:lsdException w:name="Light List Accent 1" w:semiHidden="0" w:uiPriority="61" w:unhideWhenUsed="0"/>
+    <w:lsdException w:name="Light Grid Accent 1" w:semiHidden="0" w:uiPriority="62" w:unhideWhenUsed="0"/>
+    <w:lsdException w:name="Medium Shading 1 Accent 1" w:semiHidden="0" w:uiPriority="63" w:unhideWhenUsed="0"/>
+    <w:lsdException w:name="Medium Shading 2 Accent 1" w:semiHidden="0" w:uiPriority="64" w:unhideWhenUsed="0"/>
+    <w:lsdException w:name="Medium List 1 Accent 1" w:semiHidden="0" w:uiPriority="65" w:unhideWhenUsed="0"/>
+    <w:lsdException w:name="Revision" w:locked="0" w:uiPriority="99" w:unhideWhenUsed="0"/>
+    <w:lsdException w:name="List Paragraph" w:locked="0" w:semiHidden="0" w:uiPriority="34" w:unhideWhenUsed="0" w:qFormat="1"/>
+    <w:lsdException w:name="Quote" w:semiHidden="0" w:uiPriority="29" w:unhideWhenUsed="0" w:qFormat="1"/>
+    <w:lsdException w:name="Intense Quote" w:semiHidden="0" w:uiPriority="30" w:unhideWhenUsed="0" w:qFormat="1"/>
+    <w:lsdException w:name="Medium List 2 Accent 1" w:semiHidden="0" w:uiPriority="66" w:unhideWhenUsed="0"/>
+    <w:lsdException w:name="Medium Grid 1 Accent 1" w:semiHidden="0" w:uiPriority="67" w:unhideWhenUsed="0"/>
+    <w:lsdException w:name="Medium Grid 2 Accent 1" w:semiHidden="0" w:uiPriority="68" w:unhideWhenUsed="0"/>
+    <w:lsdException w:name="Medium Grid 3 Accent 1" w:semiHidden="0" w:uiPriority="69" w:unhideWhenUsed="0"/>
+    <w:lsdException w:name="Dark List Accent 1" w:semiHidden="0" w:uiPriority="70" w:unhideWhenUsed="0"/>
+    <w:lsdException w:name="Colorful Shading Accent 1" w:semiHidden="0" w:uiPriority="71" w:unhideWhenUsed="0"/>
+    <w:lsdException w:name="Colorful List Accent 1" w:semiHidden="0" w:uiPriority="72" w:unhideWhenUsed="0"/>
+    <w:lsdException w:name="Colorful Grid Accent 1" w:semiHidden="0" w:uiPriority="73" w:unhideWhenUsed="0"/>
+    <w:lsdException w:name="Light Shading Accent 2" w:semiHidden="0" w:uiPriority="60" w:unhideWhenUsed="0"/>
+    <w:lsdException w:name="Light List Accent 2" w:semiHidden="0" w:uiPriority="61" w:unhideWhenUsed="0"/>
+    <w:lsdException w:name="Light Grid Accent 2" w:semiHidden="0" w:uiPriority="62" w:unhideWhenUsed="0"/>
+    <w:lsdException w:name="Medium Shading 1 Accent 2" w:semiHidden="0" w:uiPriority="63" w:unhideWhenUsed="0"/>
+    <w:lsdException w:name="Medium Shading 2 Accent 2" w:semiHidden="0" w:uiPriority="64" w:unhideWhenUsed="0"/>
+    <w:lsdException w:name="Medium List 1 Accent 2" w:semiHidden="0" w:uiPriority="65" w:unhideWhenUsed="0"/>
+    <w:lsdException w:name="Medium List 2 Accent 2" w:semiHidden="0" w:uiPriority="66" w:unhideWhenUsed="0"/>
+    <w:lsdException w:name="Medium Grid 1 Accent 2" w:semiHidden="0" w:uiPriority="67" w:unhideWhenUsed="0"/>
+    <w:lsdException w:name="Medium Grid 2 Accent 2" w:semiHidden="0" w:uiPriority="68" w:unhideWhenUsed="0"/>
+    <w:lsdException w:name="Medium Grid 3 Accent 2" w:semiHidden="0" w:uiPriority="69" w:unhideWhenUsed="0"/>
+    <w:lsdException w:name="Dark List Accent 2" w:semiHidden="0" w:uiPriority="70" w:unhideWhenUsed="0"/>
+    <w:lsdException w:name="Colorful Shading Accent 2" w:semiHidden="0" w:uiPriority="71" w:unhideWhenUsed="0"/>
+    <w:lsdException w:name="Colorful List Accent 2" w:semiHidden="0" w:uiPriority="72" w:unhideWhenUsed="0"/>
+    <w:lsdException w:name="Colorful Grid Accent 2" w:semiHidden="0" w:uiPriority="73" w:unhideWhenUsed="0"/>
+    <w:lsdException w:name="Light Shading Accent 3" w:semiHidden="0" w:uiPriority="60" w:unhideWhenUsed="0"/>
+    <w:lsdException w:name="Light List Accent 3" w:semiHidden="0" w:uiPriority="61" w:unhideWhenUsed="0"/>
+    <w:lsdException w:name="Light Grid Accent 3" w:semiHidden="0" w:uiPriority="62" w:unhideWhenUsed="0"/>
+    <w:lsdException w:name="Medium Shading 1 Accent 3" w:semiHidden="0" w:uiPriority="63" w:unhideWhenUsed="0"/>
+    <w:lsdException w:name="Medium Shading 2 Accent 3" w:semiHidden="0" w:uiPriority="64" w:unhideWhenUsed="0"/>
+    <w:lsdException w:name="Medium List 1 Accent 3" w:semiHidden="0" w:uiPriority="65" w:unhideWhenUsed="0"/>
+    <w:lsdException w:name="Medium List 2 Accent 3" w:semiHidden="0" w:uiPriority="66" w:unhideWhenUsed="0"/>
+    <w:lsdException w:name="Medium Grid 1 Accent 3" w:semiHidden="0" w:uiPriority="67" w:unhideWhenUsed="0"/>
+    <w:lsdException w:name="Medium Grid 2 Accent 3" w:semiHidden="0" w:uiPriority="68" w:unhideWhenUsed="0"/>
+    <w:lsdException w:name="Medium Grid 3 Accent 3" w:semiHidden="0" w:uiPriority="69" w:unhideWhenUsed="0"/>
+    <w:lsdException w:name="Dark List Accent 3" w:semiHidden="0" w:uiPriority="70" w:unhideWhenUsed="0"/>
+    <w:lsdException w:name="Colorful Shading Accent 3" w:semiHidden="0" w:uiPriority="71" w:unhideWhenUsed="0"/>
+    <w:lsdException w:name="Colorful List Accent 3" w:semiHidden="0" w:uiPriority="72" w:unhideWhenUsed="0"/>
+    <w:lsdException w:name="Colorful Grid Accent 3" w:semiHidden="0" w:uiPriority="73" w:unhideWhenUsed="0"/>
+    <w:lsdException w:name="Light Shading Accent 4" w:semiHidden="0" w:uiPriority="60" w:unhideWhenUsed="0"/>
+    <w:lsdException w:name="Light List Accent 4" w:semiHidden="0" w:uiPriority="61" w:unhideWhenUsed="0"/>
+    <w:lsdException w:name="Light Grid Accent 4" w:semiHidden="0" w:uiPriority="62" w:unhideWhenUsed="0"/>
+    <w:lsdException w:name="Medium Shading 1 Accent 4" w:semiHidden="0" w:uiPriority="63" w:unhideWhenUsed="0"/>
+    <w:lsdException w:name="Medium Shading 2 Accent 4" w:semiHidden="0" w:uiPriority="64" w:unhideWhenUsed="0"/>
+    <w:lsdException w:name="Medium List 1 Accent 4" w:semiHidden="0" w:uiPriority="65" w:unhideWhenUsed="0"/>
+    <w:lsdException w:name="Medium List 2 Accent 4" w:semiHidden="0" w:uiPriority="66" w:unhideWhenUsed="0"/>
+    <w:lsdException w:name="Medium Grid 1 Accent 4" w:semiHidden="0" w:uiPriority="67" w:unhideWhenUsed="0"/>
+    <w:lsdException w:name="Medium Grid 2 Accent 4" w:semiHidden="0" w:uiPriority="68" w:unhideWhenUsed="0"/>
+    <w:lsdException w:name="Medium Grid 3 Accent 4" w:semiHidden="0" w:uiPriority="69" w:unhideWhenUsed="0"/>
+    <w:lsdException w:name="Dark List Accent 4" w:semiHidden="0" w:uiPriority="70" w:unhideWhenUsed="0"/>
+    <w:lsdException w:name="Colorful Shading Accent 4" w:semiHidden="0" w:uiPriority="71" w:unhideWhenUsed="0"/>
+    <w:lsdException w:name="Colorful List Accent 4" w:semiHidden="0" w:uiPriority="72" w:unhideWhenUsed="0"/>
+    <w:lsdException w:name="Colorful Grid Accent 4" w:semiHidden="0" w:uiPriority="73" w:unhideWhenUsed="0"/>
+    <w:lsdException w:name="Light Shading Accent 5" w:semiHidden="0" w:uiPriority="60" w:unhideWhenUsed="0"/>
+    <w:lsdException w:name="Light List Accent 5" w:semiHidden="0" w:uiPriority="61" w:unhideWhenUsed="0"/>
+    <w:lsdException w:name="Light Grid Accent 5" w:semiHidden="0" w:uiPriority="62" w:unhideWhenUsed="0"/>
+    <w:lsdException w:name="Medium Shading 1 Accent 5" w:semiHidden="0" w:uiPriority="63" w:unhideWhenUsed="0"/>
+    <w:lsdException w:name="Medium Shading 2 Accent 5" w:semiHidden="0" w:uiPriority="64" w:unhideWhenUsed="0"/>
+    <w:lsdException w:name="Medium List 1 Accent 5" w:semiHidden="0" w:uiPriority="65" w:unhideWhenUsed="0"/>
+    <w:lsdException w:name="Medium List 2 Accent 5" w:semiHidden="0" w:uiPriority="66" w:unhideWhenUsed="0"/>
+    <w:lsdException w:name="Medium Grid 1 Accent 5" w:semiHidden="0" w:uiPriority="67" w:unhideWhenUsed="0"/>
+    <w:lsdException w:name="Medium Grid 2 Accent 5" w:semiHidden="0" w:uiPriority="68" w:unhideWhenUsed="0"/>
+    <w:lsdException w:name="Medium Grid 3 Accent 5" w:semiHidden="0" w:uiPriority="69" w:unhideWhenUsed="0"/>
+    <w:lsdException w:name="Dark List Accent 5" w:semiHidden="0" w:uiPriority="70" w:unhideWhenUsed="0"/>
+    <w:lsdException w:name="Colorful Shading Accent 5" w:semiHidden="0" w:uiPriority="71" w:unhideWhenUsed="0"/>
+    <w:lsdException w:name="Colorful List Accent 5" w:semiHidden="0" w:uiPriority="72" w:unhideWhenUsed="0"/>
+    <w:lsdException w:name="Colorful Grid Accent 5" w:semiHidden="0" w:uiPriority="73" w:unhideWhenUsed="0"/>
+    <w:lsdException w:name="Light Shading Accent 6" w:semiHidden="0" w:uiPriority="60" w:unhideWhenUsed="0"/>
+    <w:lsdException w:name="Light List Accent 6" w:semiHidden="0" w:uiPriority="61" w:unhideWhenUsed="0"/>
+    <w:lsdException w:name="Light Grid Accent 6" w:semiHidden="0" w:uiPriority="62" w:unhideWhenUsed="0"/>
+    <w:lsdException w:name="Medium Shading 1 Accent 6" w:semiHidden="0" w:uiPriority="63" w:unhideWhenUsed="0"/>
+    <w:lsdException w:name="Medium Shading 2 Accent 6" w:semiHidden="0" w:uiPriority="64" w:unhideWhenUsed="0"/>
+    <w:lsdException w:name="Medium List 1 Accent 6" w:semiHidden="0" w:uiPriority="65" w:unhideWhenUsed="0"/>
+    <w:lsdException w:name="Medium List 2 Accent 6" w:semiHidden="0" w:uiPriority="66" w:unhideWhenUsed="0"/>
+    <w:lsdException w:name="Medium Grid 1 Accent 6" w:semiHidden="0" w:uiPriority="67" w:unhideWhenUsed="0"/>
+    <w:lsdException w:name="Medium Grid 2 Accent 6" w:semiHidden="0" w:uiPriority="68" w:unhideWhenUsed="0"/>
+    <w:lsdException w:name="Medium Grid 3 Accent 6" w:locked="0" w:semiHidden="0" w:uiPriority="69" w:unhideWhenUsed="0"/>
+    <w:lsdException w:name="Dark List Accent 6" w:semiHidden="0" w:uiPriority="70" w:unhideWhenUsed="0"/>
+    <w:lsdException w:name="Colorful Shading Accent 6" w:semiHidden="0" w:uiPriority="71" w:unhideWhenUsed="0"/>
+    <w:lsdException w:name="Colorful List Accent 6" w:semiHidden="0" w:uiPriority="72" w:unhideWhenUsed="0"/>
+    <w:lsdException w:name="Colorful Grid Accent 6" w:semiHidden="0" w:uiPriority="73" w:unhideWhenUsed="0"/>
+    <w:lsdException w:name="Subtle Emphasis" w:semiHidden="0" w:uiPriority="19" w:unhideWhenUsed="0" w:qFormat="1"/>
+    <w:lsdException w:name="Intense Emphasis" w:semiHidden="0" w:uiPriority="21" w:unhideWhenUsed="0" w:qFormat="1"/>
+    <w:lsdException w:name="Subtle Reference" w:semiHidden="0" w:uiPriority="31" w:unhideWhenUsed="0" w:qFormat="1"/>
+    <w:lsdException w:name="Intense Reference" w:semiHidden="0" w:uiPriority="32" w:unhideWhenUsed="0" w:qFormat="1"/>
+    <w:lsdException w:name="Book Title" w:semiHidden="0" w:uiPriority="33" w:unhideWhenUsed="0" w:qFormat="1"/>
+    <w:lsdException w:name="Bibliography" w:uiPriority="37"/>
+    <w:lsdException w:name="TOC Heading" w:locked="0" w:uiPriority="39" w:qFormat="1"/>
   </w:latentStyles>
   <w:style w:type="paragraph" w:default="1" w:styleId="Normal">
     <w:name w:val="Normal"/>
@@ -15418,6 +15171,7 @@
     <w:uiPriority w:val="99"/>
     <w:semiHidden/>
     <w:unhideWhenUsed/>
+    <w:qFormat/>
     <w:tblPr>
       <w:tblInd w:w="0" w:type="dxa"/>
       <w:tblCellMar>
@@ -16285,7 +16039,7 @@
   <a:extraClrSchemeLst/>
   <a:extLst>
     <a:ext uri="{05A4C25C-085E-4340-85A3-A5531E510DB2}">
-      <thm15:themeFamily xmlns:thm15="http://schemas.microsoft.com/office/thememl/2012/main" name="Office Theme" id="{62F939B6-93AF-4DB8-9C6B-D6C7DFDC589F}" vid="{4A3C46E8-61CC-4603-A589-7422A47A8E4A}"/>
+      <thm15:themeFamily xmlns:thm15="http://schemas.microsoft.com/office/thememl/2012/main" xmlns="" name="Office Theme" id="{62F939B6-93AF-4DB8-9C6B-D6C7DFDC589F}" vid="{4A3C46E8-61CC-4603-A589-7422A47A8E4A}"/>
     </a:ext>
   </a:extLst>
 </a:theme>

</xml_diff>